<commit_message>
deleted:    Reports/Project Management.docx 	modified:   Reports/Project Report.docx 	modified:   Reports/References.docx 	deleted:    Reports/Testing log/Testing log 1.docx 	deleted:    Reports/Testing log/Testing log 2.docx 	new file:   Reports/~$oject Report.docx 	deleted:    Reports/~WRL0003.tmp 	new file:   __pycache__/vector_class.cpython-310.pyc 	new file:   testing.py 	modified:   vector_class.py
</commit_message>
<xml_diff>
--- a/Reports/Project Report.docx
+++ b/Reports/Project Report.docx
@@ -2065,13 +2065,37 @@
         <w:t>could</w:t>
       </w:r>
       <w:r>
-        <w:t xml:space="preserve"> have a way of storing different solar systems created by the user, storing data about each planetary bodies’ current position, velocity and acceleration, as well as constants such as their mass. Ideally the system could make use of webserver tools to host itself on a website where people can use this. For adding complexity the system could also make use of login systems and allow other users to view each other’s solar systems and simulate their orbits. </w:t>
+        <w:t xml:space="preserve"> have a way of storing different solar systems created by the user, storing data about each planetary bodies’ current position, </w:t>
+      </w:r>
+      <w:proofErr w:type="gramStart"/>
+      <w:r>
+        <w:t>velocity</w:t>
+      </w:r>
+      <w:proofErr w:type="gramEnd"/>
+      <w:r>
+        <w:t xml:space="preserve"> and acceleration, as well as constants such as their mass. Ideally the system could make use of webserver tools to host itself on a website where people can use this. For adding </w:t>
+      </w:r>
+      <w:proofErr w:type="gramStart"/>
+      <w:r>
+        <w:t>complexity</w:t>
+      </w:r>
+      <w:proofErr w:type="gramEnd"/>
+      <w:r>
+        <w:t xml:space="preserve"> the system could also make use of login systems and allow other users to view each other’s solar systems and simulate their orbits. </w:t>
       </w:r>
     </w:p>
     <w:p/>
     <w:p>
       <w:r>
-        <w:t xml:space="preserve">The reason why I am making this is because I think that in education we can use more simulation based things to demonstrate the theory behind how things work. In physics, particularly astrophysics, it is often times quite hard for students to see or visualize what is going on, and so I want to develop a tool to aid students in learning. </w:t>
+        <w:t xml:space="preserve">The reason why I am making this is because I think that in </w:t>
+      </w:r>
+      <w:proofErr w:type="gramStart"/>
+      <w:r>
+        <w:t>education</w:t>
+      </w:r>
+      <w:proofErr w:type="gramEnd"/>
+      <w:r>
+        <w:t xml:space="preserve"> we can use more simulation based things to demonstrate the theory behind how things work. In physics, particularly astrophysics, it is often times quite hard for students to see or visualize what is going on, and so I want to develop a tool to aid students in learning. </w:t>
       </w:r>
     </w:p>
     <w:p/>
@@ -2096,7 +2120,15 @@
         <w:t xml:space="preserve">This problem requires calculation of acceleration due to the resultant force of gravitational attraction due to the masses of each planet the user adds. This solution needs to run on a computer for the simple fact that no one is capable of doing it faster than a computer, as you need to do multiple integrations to calculate the position vector of a planet at time t, and t ideally needs to be a small number for a suitable degree of accuracy. The solution may calculate the acceleration every 0.1 seconds, as it is impossible to find the acceleration for a time step that is approximately 0 in real time. </w:t>
       </w:r>
       <w:r>
-        <w:t>There are no real way of implementing this without a computer.</w:t>
+        <w:t xml:space="preserve">There </w:t>
+      </w:r>
+      <w:proofErr w:type="gramStart"/>
+      <w:r>
+        <w:t>are</w:t>
+      </w:r>
+      <w:proofErr w:type="gramEnd"/>
+      <w:r>
+        <w:t xml:space="preserve"> no real way of implementing this without a computer.</w:t>
       </w:r>
       <w:r>
         <w:br/>
@@ -2975,7 +3007,25 @@
           <w:color w:val="0D0D0D" w:themeColor="text1" w:themeTint="F2"/>
           <w:u w:val="none"/>
         </w:rPr>
-        <w:t xml:space="preserve">While the solution has many features that are suitable for my solution, and the GUI looks clean, there are some missing features that I want to demonstrate. The solution shown above uses a 2-body simulation method that utilizes Keppler’s laws of planetary motion which does not apply for a N-body simulation. My solution requires using N-body simulation methods and so I cannot use the same approach as theirs. They are also missing a way of changing the mass of planets, which they have justified as negligible in a 2-body simulation. The mass of each planets play a significant role on a N-body simulation with non-fixed orbits.  However, I like how they can display data of planets, pausing and playing the simulation. </w:t>
+        <w:t xml:space="preserve">While the solution has many features that are suitable for my solution, and the GUI looks clean, there are some missing features that I want to demonstrate. The solution shown above uses a 2-body simulation method that utilizes Keppler’s laws of planetary motion which does not apply for a N-body simulation. My solution requires using N-body simulation methods and so I cannot use the same approach as theirs. They are also missing a way of changing the mass of planets, which they have justified as negligible in a 2-body simulation. The mass of each planets </w:t>
+      </w:r>
+      <w:proofErr w:type="gramStart"/>
+      <w:r>
+        <w:rPr>
+          <w:rStyle w:val="Hyperlink"/>
+          <w:color w:val="0D0D0D" w:themeColor="text1" w:themeTint="F2"/>
+          <w:u w:val="none"/>
+        </w:rPr>
+        <w:t>play</w:t>
+      </w:r>
+      <w:proofErr w:type="gramEnd"/>
+      <w:r>
+        <w:rPr>
+          <w:rStyle w:val="Hyperlink"/>
+          <w:color w:val="0D0D0D" w:themeColor="text1" w:themeTint="F2"/>
+          <w:u w:val="none"/>
+        </w:rPr>
+        <w:t xml:space="preserve"> a significant role on a N-body simulation with non-fixed orbits.  However, I like how they can display data of planets, pausing and playing the simulation. </w:t>
       </w:r>
     </w:p>
     <w:p>
@@ -3313,24 +3363,60 @@
           <w:color w:val="000000" w:themeColor="text1"/>
           <w:u w:val="none"/>
         </w:rPr>
-        <w:t xml:space="preserve">I can take inspiration from their UI design as it is quite simple and I think I can make it quite easily. They have a well-documented webpage demonstrating how to use their application and so I think I could do something similar to that. However, I still need to come up with an algorithm myself as theirs does not apply to my solution. </w:t>
-      </w:r>
+        <w:t xml:space="preserve">I can take inspiration from their UI design as it is quite </w:t>
+      </w:r>
+      <w:proofErr w:type="gramStart"/>
       <w:r>
         <w:rPr>
           <w:rStyle w:val="Hyperlink"/>
           <w:color w:val="000000" w:themeColor="text1"/>
           <w:u w:val="none"/>
         </w:rPr>
-        <w:t xml:space="preserve">The zoom in and out feature is something that I can implement as I will be changing the orbits of planets and those can be quite big. I need to allow for the user to see </w:t>
-      </w:r>
+        <w:t>simple</w:t>
+      </w:r>
+      <w:proofErr w:type="gramEnd"/>
       <w:r>
         <w:rPr>
           <w:rStyle w:val="Hyperlink"/>
           <w:color w:val="000000" w:themeColor="text1"/>
           <w:u w:val="none"/>
         </w:rPr>
+        <w:t xml:space="preserve"> and I think I can make it quite easily. They have a well-documented webpage demonstrating how to use their application and so I think I could do something similar to that. However, I still need to come up with an algorithm myself as theirs does not apply to my solution. </w:t>
+      </w:r>
+      <w:r>
+        <w:rPr>
+          <w:rStyle w:val="Hyperlink"/>
+          <w:color w:val="000000" w:themeColor="text1"/>
+          <w:u w:val="none"/>
+        </w:rPr>
+        <w:t xml:space="preserve">The zoom in and out feature is something that I can implement as I will be changing the orbits of planets and those can be quite big. I need to allow for the user to see </w:t>
+      </w:r>
+      <w:r>
+        <w:rPr>
+          <w:rStyle w:val="Hyperlink"/>
+          <w:color w:val="000000" w:themeColor="text1"/>
+          <w:u w:val="none"/>
+        </w:rPr>
         <w:lastRenderedPageBreak/>
-        <w:t xml:space="preserve">the whole system or zoom into a specific part. Overall the simulation ran pretty fast with an average of 60 frames per second, and I want to achieve something similar for a smooth end user experience. </w:t>
+        <w:t xml:space="preserve">the whole system or zoom into a specific part. </w:t>
+      </w:r>
+      <w:proofErr w:type="gramStart"/>
+      <w:r>
+        <w:rPr>
+          <w:rStyle w:val="Hyperlink"/>
+          <w:color w:val="000000" w:themeColor="text1"/>
+          <w:u w:val="none"/>
+        </w:rPr>
+        <w:t>Overall</w:t>
+      </w:r>
+      <w:proofErr w:type="gramEnd"/>
+      <w:r>
+        <w:rPr>
+          <w:rStyle w:val="Hyperlink"/>
+          <w:color w:val="000000" w:themeColor="text1"/>
+          <w:u w:val="none"/>
+        </w:rPr>
+        <w:t xml:space="preserve"> the simulation ran pretty fast with an average of 60 frames per second, and I want to achieve something similar for a smooth end user experience. </w:t>
       </w:r>
     </w:p>
     <w:p>
@@ -3508,7 +3594,7 @@
         </w:rPr>
         <w:lastRenderedPageBreak/>
         <w:drawing>
-          <wp:inline distT="0" distB="0" distL="0" distR="0" wp14:anchorId="67921F4D" wp14:editId="03ED0518">
+          <wp:inline distT="0" distB="0" distL="0" distR="0" wp14:anchorId="67921F4D" wp14:editId="7F4CC195">
             <wp:extent cx="2675495" cy="2049774"/>
             <wp:effectExtent l="0" t="0" r="0" b="8255"/>
             <wp:docPr id="322265369" name="Picture 1"/>
@@ -3902,15 +3988,51 @@
           <w:color w:val="0D0D0D" w:themeColor="text1" w:themeTint="F2"/>
           <w:u w:val="none"/>
         </w:rPr>
-        <w:t xml:space="preserve">features that allow for educational purposes. It successfully demonstrates many astrophysics laws such as Keppler’s law. It has a lot of UI going on which may be confusing for the casual user. If there is a way of simplifying </w:t>
-      </w:r>
+        <w:t xml:space="preserve">features that allow for educational purposes. It successfully demonstrates many astrophysics laws such as Keppler’s law. It has a lot of </w:t>
+      </w:r>
+      <w:proofErr w:type="gramStart"/>
       <w:r>
         <w:rPr>
           <w:rStyle w:val="Hyperlink"/>
           <w:color w:val="0D0D0D" w:themeColor="text1" w:themeTint="F2"/>
           <w:u w:val="none"/>
         </w:rPr>
-        <w:t xml:space="preserve">the UI then it would be great. I think that overall this is a really good solution but unfortunately this solution does not apply to my scenario because, once again, it is only a 2-body simulation. </w:t>
+        <w:t>UI</w:t>
+      </w:r>
+      <w:proofErr w:type="gramEnd"/>
+      <w:r>
+        <w:rPr>
+          <w:rStyle w:val="Hyperlink"/>
+          <w:color w:val="0D0D0D" w:themeColor="text1" w:themeTint="F2"/>
+          <w:u w:val="none"/>
+        </w:rPr>
+        <w:t xml:space="preserve"> going on which may be confusing for the casual user. If there is a way of simplifying </w:t>
+      </w:r>
+      <w:r>
+        <w:rPr>
+          <w:rStyle w:val="Hyperlink"/>
+          <w:color w:val="0D0D0D" w:themeColor="text1" w:themeTint="F2"/>
+          <w:u w:val="none"/>
+        </w:rPr>
+        <w:t xml:space="preserve">the UI then it would be great. I think that </w:t>
+      </w:r>
+      <w:proofErr w:type="gramStart"/>
+      <w:r>
+        <w:rPr>
+          <w:rStyle w:val="Hyperlink"/>
+          <w:color w:val="0D0D0D" w:themeColor="text1" w:themeTint="F2"/>
+          <w:u w:val="none"/>
+        </w:rPr>
+        <w:t>overall</w:t>
+      </w:r>
+      <w:proofErr w:type="gramEnd"/>
+      <w:r>
+        <w:rPr>
+          <w:rStyle w:val="Hyperlink"/>
+          <w:color w:val="0D0D0D" w:themeColor="text1" w:themeTint="F2"/>
+          <w:u w:val="none"/>
+        </w:rPr>
+        <w:t xml:space="preserve"> this is a really good solution but unfortunately this solution does not apply to my scenario because, once again, it is only a 2-body simulation. </w:t>
       </w:r>
     </w:p>
     <w:p>
@@ -4163,80 +4285,83 @@
           <w:u w:val="none"/>
         </w:rPr>
       </w:pPr>
+      <w:proofErr w:type="gramStart"/>
       <w:r>
         <w:rPr>
           <w:rStyle w:val="Hyperlink"/>
           <w:color w:val="0D0D0D" w:themeColor="text1" w:themeTint="F2"/>
           <w:u w:val="none"/>
         </w:rPr>
-        <w:t xml:space="preserve">Overall this solution is really good and once again I can use the GUI as an example as to how I might design my own. However, one problem with this is that it does not achieve what I want to do – to allow users to add more planets and simulate N-body scenarios. </w:t>
-      </w:r>
+        <w:t>Overall</w:t>
+      </w:r>
+      <w:proofErr w:type="gramEnd"/>
       <w:r>
         <w:rPr>
           <w:rStyle w:val="Hyperlink"/>
           <w:color w:val="0D0D0D" w:themeColor="text1" w:themeTint="F2"/>
           <w:u w:val="none"/>
         </w:rPr>
-        <w:t xml:space="preserve">The amount of features and educational capabilities is something that I can implement in my solution. </w:t>
-      </w:r>
-    </w:p>
-    <w:p>
-      <w:pPr>
+        <w:t xml:space="preserve"> this solution is really good and once again I can use the GUI as an example as to how I might design my own. However, one problem with this is that it does not achieve what I want to do – to allow users to add more planets and simulate N-body scenarios. </w:t>
+      </w:r>
+      <w:r>
         <w:rPr>
           <w:rStyle w:val="Hyperlink"/>
           <w:color w:val="0D0D0D" w:themeColor="text1" w:themeTint="F2"/>
           <w:u w:val="none"/>
         </w:rPr>
-      </w:pPr>
-    </w:p>
-    <w:p>
-      <w:pPr>
+        <w:t xml:space="preserve">The </w:t>
+      </w:r>
+      <w:proofErr w:type="gramStart"/>
+      <w:r>
         <w:rPr>
           <w:rStyle w:val="Hyperlink"/>
           <w:color w:val="0D0D0D" w:themeColor="text1" w:themeTint="F2"/>
           <w:u w:val="none"/>
         </w:rPr>
-      </w:pPr>
+        <w:t>amount</w:t>
+      </w:r>
+      <w:proofErr w:type="gramEnd"/>
       <w:r>
         <w:rPr>
           <w:rStyle w:val="Hyperlink"/>
           <w:color w:val="0D0D0D" w:themeColor="text1" w:themeTint="F2"/>
           <w:u w:val="none"/>
         </w:rPr>
-        <w:t>Analysis of solution number 3 (JPL Solar System Dynamics)</w:t>
-      </w:r>
-      <w:r>
+        <w:t xml:space="preserve"> of features and educational capabilities is something that I can implement in my solution. </w:t>
+      </w:r>
+    </w:p>
+    <w:p>
+      <w:pPr>
         <w:rPr>
           <w:rStyle w:val="Hyperlink"/>
           <w:color w:val="0D0D0D" w:themeColor="text1" w:themeTint="F2"/>
           <w:u w:val="none"/>
         </w:rPr>
-        <w:t xml:space="preserve">: </w:t>
-      </w:r>
-      <w:r>
+      </w:pPr>
+    </w:p>
+    <w:p>
+      <w:pPr>
         <w:rPr>
           <w:rStyle w:val="Hyperlink"/>
           <w:color w:val="0D0D0D" w:themeColor="text1" w:themeTint="F2"/>
           <w:u w:val="none"/>
         </w:rPr>
-        <w:br/>
-      </w:r>
-    </w:p>
-    <w:p>
-      <w:pPr>
+      </w:pPr>
+      <w:r>
         <w:rPr>
           <w:rStyle w:val="Hyperlink"/>
           <w:color w:val="0D0D0D" w:themeColor="text1" w:themeTint="F2"/>
           <w:u w:val="none"/>
         </w:rPr>
-      </w:pPr>
+        <w:t>Analysis of solution number 3 (JPL Solar System Dynamics)</w:t>
+      </w:r>
       <w:r>
         <w:rPr>
           <w:rStyle w:val="Hyperlink"/>
           <w:color w:val="0D0D0D" w:themeColor="text1" w:themeTint="F2"/>
           <w:u w:val="none"/>
         </w:rPr>
-        <w:t xml:space="preserve">Introduction: </w:t>
+        <w:t xml:space="preserve">: </w:t>
       </w:r>
       <w:r>
         <w:rPr>
@@ -4246,22 +4371,65 @@
         </w:rPr>
         <w:br/>
       </w:r>
-      <w:r>
+    </w:p>
+    <w:p>
+      <w:pPr>
         <w:rPr>
           <w:rStyle w:val="Hyperlink"/>
           <w:color w:val="0D0D0D" w:themeColor="text1" w:themeTint="F2"/>
           <w:u w:val="none"/>
         </w:rPr>
-        <w:br/>
-        <w:t xml:space="preserve">I found this website on google, and the 3d aspect of it is something that is worth looking into. </w:t>
-      </w:r>
+      </w:pPr>
       <w:r>
         <w:rPr>
           <w:rStyle w:val="Hyperlink"/>
           <w:color w:val="0D0D0D" w:themeColor="text1" w:themeTint="F2"/>
           <w:u w:val="none"/>
         </w:rPr>
-        <w:t xml:space="preserve">It is a bit laggy when you drag and change the camera angle. Possibly because I have not turned on hardware acceleration in my browser. </w:t>
+        <w:t xml:space="preserve">Introduction: </w:t>
+      </w:r>
+      <w:r>
+        <w:rPr>
+          <w:rStyle w:val="Hyperlink"/>
+          <w:color w:val="0D0D0D" w:themeColor="text1" w:themeTint="F2"/>
+          <w:u w:val="none"/>
+        </w:rPr>
+        <w:br/>
+      </w:r>
+      <w:r>
+        <w:rPr>
+          <w:rStyle w:val="Hyperlink"/>
+          <w:color w:val="0D0D0D" w:themeColor="text1" w:themeTint="F2"/>
+          <w:u w:val="none"/>
+        </w:rPr>
+        <w:br/>
+        <w:t xml:space="preserve">I found this website on google, and the 3d aspect of it is something that is worth looking into. </w:t>
+      </w:r>
+      <w:r>
+        <w:rPr>
+          <w:rStyle w:val="Hyperlink"/>
+          <w:color w:val="0D0D0D" w:themeColor="text1" w:themeTint="F2"/>
+          <w:u w:val="none"/>
+        </w:rPr>
+        <w:t xml:space="preserve">It is a bit laggy when you drag and change the camera angle. Possibly because I have not </w:t>
+      </w:r>
+      <w:proofErr w:type="gramStart"/>
+      <w:r>
+        <w:rPr>
+          <w:rStyle w:val="Hyperlink"/>
+          <w:color w:val="0D0D0D" w:themeColor="text1" w:themeTint="F2"/>
+          <w:u w:val="none"/>
+        </w:rPr>
+        <w:t>turned on</w:t>
+      </w:r>
+      <w:proofErr w:type="gramEnd"/>
+      <w:r>
+        <w:rPr>
+          <w:rStyle w:val="Hyperlink"/>
+          <w:color w:val="0D0D0D" w:themeColor="text1" w:themeTint="F2"/>
+          <w:u w:val="none"/>
+        </w:rPr>
+        <w:t xml:space="preserve"> hardware acceleration in my browser. </w:t>
       </w:r>
     </w:p>
     <w:p>
@@ -4755,13 +4923,23 @@
           <w:u w:val="none"/>
         </w:rPr>
       </w:pPr>
+      <w:proofErr w:type="gramStart"/>
       <w:r>
         <w:rPr>
           <w:rStyle w:val="Hyperlink"/>
           <w:color w:val="000000" w:themeColor="text1"/>
           <w:u w:val="none"/>
         </w:rPr>
-        <w:t xml:space="preserve">Overall this solution is less suitable for my solution. I can </w:t>
+        <w:t>Overall</w:t>
+      </w:r>
+      <w:proofErr w:type="gramEnd"/>
+      <w:r>
+        <w:rPr>
+          <w:rStyle w:val="Hyperlink"/>
+          <w:color w:val="000000" w:themeColor="text1"/>
+          <w:u w:val="none"/>
+        </w:rPr>
+        <w:t xml:space="preserve"> this solution is less suitable for my solution. I can </w:t>
       </w:r>
       <w:r>
         <w:rPr>
@@ -5472,13 +5650,23 @@
           <w:u w:val="none"/>
         </w:rPr>
       </w:pPr>
+      <w:proofErr w:type="gramStart"/>
       <w:r>
         <w:rPr>
           <w:rStyle w:val="Hyperlink"/>
           <w:color w:val="000000" w:themeColor="text1"/>
           <w:u w:val="none"/>
         </w:rPr>
-        <w:t>Overall I think what I can adapt from this solution is limited as most other solutions have enough features that I can try to incorporate in my solution. One thing I can learn not to do is how they manage camera. I can write it such that the camera can be moved with the mouse and the user can zoom in and out with the mouse wheel.</w:t>
+        <w:t>Overall</w:t>
+      </w:r>
+      <w:proofErr w:type="gramEnd"/>
+      <w:r>
+        <w:rPr>
+          <w:rStyle w:val="Hyperlink"/>
+          <w:color w:val="000000" w:themeColor="text1"/>
+          <w:u w:val="none"/>
+        </w:rPr>
+        <w:t xml:space="preserve"> I think what I can adapt from this solution is limited as most other solutions have enough features that I can try to incorporate in my solution. One thing I can learn not to do is how they manage camera. I can write it such that the camera can be moved with the mouse and the user can zoom in and out with the mouse wheel.</w:t>
       </w:r>
     </w:p>
     <w:p>
@@ -6035,7 +6223,25 @@
                 <w:color w:val="000000" w:themeColor="text1"/>
                 <w:u w:val="none"/>
               </w:rPr>
-              <w:t xml:space="preserve">Not sure if he used a time-step method, but if he did, then I should improve on it because it requires a time step that is extremely small for accuracy and it allows for the system to drift substantially over time. </w:t>
+              <w:t xml:space="preserve">Not sure if he used a time-step method, but if he did, then I should improve on it because it requires a time step that is extremely small for </w:t>
+            </w:r>
+            <w:proofErr w:type="gramStart"/>
+            <w:r>
+              <w:rPr>
+                <w:rStyle w:val="Hyperlink"/>
+                <w:color w:val="000000" w:themeColor="text1"/>
+                <w:u w:val="none"/>
+              </w:rPr>
+              <w:t>accuracy</w:t>
+            </w:r>
+            <w:proofErr w:type="gramEnd"/>
+            <w:r>
+              <w:rPr>
+                <w:rStyle w:val="Hyperlink"/>
+                <w:color w:val="000000" w:themeColor="text1"/>
+                <w:u w:val="none"/>
+              </w:rPr>
+              <w:t xml:space="preserve"> and it allows for the system to drift substantially over time. </w:t>
             </w:r>
           </w:p>
         </w:tc>
@@ -6064,26 +6270,44 @@
           <w:color w:val="000000" w:themeColor="text1"/>
           <w:u w:val="none"/>
         </w:rPr>
-        <w:t>What I can take on board from his solution is the N-body approach. He used Newton’s law of gravitation for each planet to calculate acceleration then used a small time step to use during integration  to estimate the positions of each planet. I can use the same algorithm to produce a similar result in 2D for my solution.</w:t>
-      </w:r>
-    </w:p>
-    <w:p>
-      <w:pPr>
+        <w:t xml:space="preserve">What I can take on board from his solution is the N-body approach. He used Newton’s law of gravitation for each planet to calculate acceleration then used a </w:t>
+      </w:r>
+      <w:proofErr w:type="gramStart"/>
+      <w:r>
         <w:rPr>
           <w:rStyle w:val="Hyperlink"/>
           <w:color w:val="000000" w:themeColor="text1"/>
           <w:u w:val="none"/>
         </w:rPr>
-      </w:pPr>
-    </w:p>
-    <w:p>
-      <w:pPr>
-        <w:pStyle w:val="Heading2"/>
+        <w:t>small time</w:t>
+      </w:r>
+      <w:proofErr w:type="gramEnd"/>
+      <w:r>
         <w:rPr>
           <w:rStyle w:val="Hyperlink"/>
           <w:color w:val="000000" w:themeColor="text1"/>
           <w:u w:val="none"/>
         </w:rPr>
+        <w:t xml:space="preserve"> step to use during integration  to estimate the positions of each planet. I can use the same algorithm to produce a similar result in 2D for my solution.</w:t>
+      </w:r>
+    </w:p>
+    <w:p>
+      <w:pPr>
+        <w:rPr>
+          <w:rStyle w:val="Hyperlink"/>
+          <w:color w:val="000000" w:themeColor="text1"/>
+          <w:u w:val="none"/>
+        </w:rPr>
+      </w:pPr>
+    </w:p>
+    <w:p>
+      <w:pPr>
+        <w:pStyle w:val="Heading2"/>
+        <w:rPr>
+          <w:rStyle w:val="Hyperlink"/>
+          <w:color w:val="000000" w:themeColor="text1"/>
+          <w:u w:val="none"/>
+        </w:rPr>
       </w:pPr>
       <w:bookmarkStart w:id="8" w:name="_Summary_of_Analysis"/>
       <w:bookmarkStart w:id="9" w:name="_Toc161912489"/>
@@ -6205,7 +6429,15 @@
         <w:t xml:space="preserve">solution number 5. They have used a N-body approach for calculating acceleration then used a time slice approach for estimating the positions of planets. While this approach is suitable for my solution, I can make it better by solving a higher order of ordinary differential equations using algorithms such as leapfrog integration to </w:t>
       </w:r>
       <w:r>
-        <w:t xml:space="preserve">ensure that there is no deviation over large amounts of time, and that I do not need to use an unnecessarily small time step which increases computational cost. </w:t>
+        <w:t xml:space="preserve">ensure that there is no deviation over large amounts of time, and that I do not need to use an unnecessarily </w:t>
+      </w:r>
+      <w:proofErr w:type="gramStart"/>
+      <w:r>
+        <w:t>small time</w:t>
+      </w:r>
+      <w:proofErr w:type="gramEnd"/>
+      <w:r>
+        <w:t xml:space="preserve"> step which increases computational cost. </w:t>
       </w:r>
     </w:p>
     <w:p>
@@ -6333,7 +6565,15 @@
           </w:tcPr>
           <w:p>
             <w:r>
-              <w:t xml:space="preserve">An interactive simulation is likely to be helpful when teaching pupils about astrophysics. The teacher is able to change the orbit of planets and this allows the teacher to ask students for key terms such as the semi-major axis of the orbit. The teacher may ask students to draw in axis to demonstrate their knowledge. </w:t>
+              <w:t xml:space="preserve">An interactive simulation is likely to be helpful when teaching pupils about astrophysics. The teacher is able to change the orbit of </w:t>
+            </w:r>
+            <w:proofErr w:type="gramStart"/>
+            <w:r>
+              <w:t>planets</w:t>
+            </w:r>
+            <w:proofErr w:type="gramEnd"/>
+            <w:r>
+              <w:t xml:space="preserve"> and this allows the teacher to ask students for key terms such as the semi-major axis of the orbit. The teacher may ask students to draw in axis to demonstrate their knowledge. </w:t>
             </w:r>
           </w:p>
         </w:tc>
@@ -6555,7 +6795,15 @@
         </w:numPr>
       </w:pPr>
       <w:r>
-        <w:t xml:space="preserve">Would it matter if you can store the solar systems you make and load it back? </w:t>
+        <w:t xml:space="preserve">Would it matter if you can store the solar </w:t>
+      </w:r>
+      <w:proofErr w:type="gramStart"/>
+      <w:r>
+        <w:t>systems</w:t>
+      </w:r>
+      <w:proofErr w:type="gramEnd"/>
+      <w:r>
+        <w:t xml:space="preserve"> you make and load it back? </w:t>
       </w:r>
     </w:p>
     <w:p>
@@ -6584,7 +6832,15 @@
     </w:p>
     <w:p>
       <w:r>
-        <w:t xml:space="preserve">Question 1 asks the stakeholders what the use of the application might be. For example they may say that they would use it for teaching astrophysics, and then I can try to tailor it for an educational purpose with explanations to show the physics and mathematics behind it. </w:t>
+        <w:t xml:space="preserve">Question 1 asks the stakeholders what the use of the application might be. For </w:t>
+      </w:r>
+      <w:proofErr w:type="gramStart"/>
+      <w:r>
+        <w:t>example</w:t>
+      </w:r>
+      <w:proofErr w:type="gramEnd"/>
+      <w:r>
+        <w:t xml:space="preserve"> they may say that they would use it for teaching astrophysics, and then I can try to tailor it for an educational purpose with explanations to show the physics and mathematics behind it. </w:t>
       </w:r>
     </w:p>
     <w:p/>
@@ -6618,7 +6874,15 @@
     <w:p/>
     <w:p>
       <w:r>
-        <w:t xml:space="preserve">All of the above questions fulfil the basic knowledge I need to have about the demographic and I can analyse from the results what the stakeholders want from my solution and thus what I need to do in order to achieve them. </w:t>
+        <w:t xml:space="preserve">All of the above questions fulfil the basic knowledge I need to have about the </w:t>
+      </w:r>
+      <w:proofErr w:type="gramStart"/>
+      <w:r>
+        <w:t>demographic</w:t>
+      </w:r>
+      <w:proofErr w:type="gramEnd"/>
+      <w:r>
+        <w:t xml:space="preserve"> and I can analyse from the results what the stakeholders want from my solution and thus what I need to do in order to achieve them. </w:t>
       </w:r>
     </w:p>
     <w:p/>
@@ -6664,7 +6928,15 @@
         <w:t>Lisa</w:t>
       </w:r>
       <w:r>
-        <w:t xml:space="preserve">]: Yeah sure I have 5 minutes. </w:t>
+        <w:t xml:space="preserve">]: </w:t>
+      </w:r>
+      <w:proofErr w:type="gramStart"/>
+      <w:r>
+        <w:t>Yeah</w:t>
+      </w:r>
+      <w:proofErr w:type="gramEnd"/>
+      <w:r>
+        <w:t xml:space="preserve"> sure I have 5 minutes. </w:t>
       </w:r>
     </w:p>
     <w:p>
@@ -6696,7 +6968,15 @@
         <w:t>Lisa</w:t>
       </w:r>
       <w:r>
-        <w:t xml:space="preserve">]: While I like having different features I think that, um, simple features may be better if it makes more sense to me. </w:t>
+        <w:t xml:space="preserve">]: While I like having different </w:t>
+      </w:r>
+      <w:proofErr w:type="gramStart"/>
+      <w:r>
+        <w:t>features</w:t>
+      </w:r>
+      <w:proofErr w:type="gramEnd"/>
+      <w:r>
+        <w:t xml:space="preserve"> I think that, um, simple features may be better if it makes more sense to me. </w:t>
       </w:r>
     </w:p>
     <w:p>
@@ -6785,8 +7065,13 @@
       <w:r>
         <w:t xml:space="preserve">[Me]: </w:t>
       </w:r>
-      <w:r>
-        <w:t>So for my coursework I am planning to do something similar to this [shows solution number 2], where you’ve got like a star, planets orbiting around it, and then I want to be able to change the mass of the planets, change the mass of the sun, and then have this be moving as well.</w:t>
+      <w:proofErr w:type="gramStart"/>
+      <w:r>
+        <w:t>So</w:t>
+      </w:r>
+      <w:proofErr w:type="gramEnd"/>
+      <w:r>
+        <w:t xml:space="preserve"> for my coursework I am planning to do something similar to this [shows solution number 2], where you’ve got like a star, planets orbiting around it, and then I want to be able to change the mass of the planets, change the mass of the sun, and then have this be moving as well.</w:t>
       </w:r>
     </w:p>
     <w:p/>
@@ -6801,7 +7086,15 @@
         <w:t xml:space="preserve">]: </w:t>
       </w:r>
       <w:r>
-        <w:t xml:space="preserve">Ok. By having this be moving you mean have the star moving as well? </w:t>
+        <w:t xml:space="preserve">Ok. By having this be moving you mean have the star moving as </w:t>
+      </w:r>
+      <w:proofErr w:type="gramStart"/>
+      <w:r>
+        <w:t>well?</w:t>
+      </w:r>
+      <w:proofErr w:type="gramEnd"/>
+      <w:r>
+        <w:t xml:space="preserve"> </w:t>
       </w:r>
     </w:p>
     <w:p>
@@ -6823,7 +7116,23 @@
       </w:r>
       <w:proofErr w:type="spellEnd"/>
       <w:r>
-        <w:t xml:space="preserve">, so all of the planets and stars affect each other, and then they move around. And then but this one uses Keppler’s laws of motion which does not apply for a N-body simulation. So basically the questions I have is if you have an application that lets you drag and drop and adjust the mass of the planets to see the orbits, what would you most likely to use the application for. </w:t>
+        <w:t xml:space="preserve">, so all of the planets and stars affect each other, and then they move around. And then but </w:t>
+      </w:r>
+      <w:proofErr w:type="gramStart"/>
+      <w:r>
+        <w:t>this one uses</w:t>
+      </w:r>
+      <w:proofErr w:type="gramEnd"/>
+      <w:r>
+        <w:t xml:space="preserve"> Keppler’s laws of motion which does not apply for a N-body simulation. So </w:t>
+      </w:r>
+      <w:proofErr w:type="gramStart"/>
+      <w:r>
+        <w:t>basically</w:t>
+      </w:r>
+      <w:proofErr w:type="gramEnd"/>
+      <w:r>
+        <w:t xml:space="preserve"> the questions I have is if you have an application that lets you drag and drop and adjust the mass of the planets to see the orbits, what would you most likely to use the application for. </w:t>
       </w:r>
     </w:p>
     <w:p/>
@@ -6846,8 +7155,13 @@
       <w:r>
         <w:t xml:space="preserve">[Me]: </w:t>
       </w:r>
-      <w:r>
-        <w:t xml:space="preserve">So you want like, a setting where you can press [select] two planets and then show the </w:t>
+      <w:proofErr w:type="gramStart"/>
+      <w:r>
+        <w:t>So</w:t>
+      </w:r>
+      <w:proofErr w:type="gramEnd"/>
+      <w:r>
+        <w:t xml:space="preserve"> you want like, a setting where you can press [select] two planets and then show the </w:t>
       </w:r>
       <w:r>
         <w:t xml:space="preserve">force of A exerted on B and B exert on A? </w:t>
@@ -6923,7 +7237,31 @@
         <w:t xml:space="preserve">[Me]: </w:t>
       </w:r>
       <w:r>
-        <w:t xml:space="preserve">Like if I look at the second solution I’ve got, you’ve got so many like different menus and settings. You can change the semi-major axis, you can change its eccentricity and stuff. But you can set it to show these [radial lines from loci, refer to solution number 2]. So when it moves, the lines actually follows it [the planet]. And you can have a setting to show the area. So this one is more based on Keppler’s laws but then I think there is like too many things going on? And it can be confusing if you are trying to learn one thing at a time or something. </w:t>
+        <w:t xml:space="preserve">Like if I look at the second solution I’ve got, you’ve got so many like different menus and settings. You can change the semi-major </w:t>
+      </w:r>
+      <w:proofErr w:type="gramStart"/>
+      <w:r>
+        <w:t>axis,</w:t>
+      </w:r>
+      <w:proofErr w:type="gramEnd"/>
+      <w:r>
+        <w:t xml:space="preserve"> you can change its eccentricity and stuff. But you can set it to show these [radial lines from loci, refer to solution number 2]. </w:t>
+      </w:r>
+      <w:proofErr w:type="gramStart"/>
+      <w:r>
+        <w:t>So</w:t>
+      </w:r>
+      <w:proofErr w:type="gramEnd"/>
+      <w:r>
+        <w:t xml:space="preserve"> when it moves, the lines actually follows it [the planet]. And you can have a setting to show the area. </w:t>
+      </w:r>
+      <w:proofErr w:type="gramStart"/>
+      <w:r>
+        <w:t>So</w:t>
+      </w:r>
+      <w:proofErr w:type="gramEnd"/>
+      <w:r>
+        <w:t xml:space="preserve"> this one is more based on Keppler’s laws but then I think there is like too many things going on? And it can be confusing if you are trying to learn one thing at a time or something. </w:t>
       </w:r>
     </w:p>
     <w:p/>
@@ -6942,9 +7280,14 @@
       </w:r>
       <w:proofErr w:type="spellStart"/>
       <w:r>
-        <w:t>‘Cause</w:t>
+        <w:t>‘</w:t>
+      </w:r>
+      <w:proofErr w:type="gramStart"/>
+      <w:r>
+        <w:t>Cause</w:t>
       </w:r>
       <w:proofErr w:type="spellEnd"/>
+      <w:proofErr w:type="gramEnd"/>
       <w:r>
         <w:t xml:space="preserve"> you can have…I keep going back to these Phet simulations again…you can have a basic layer or you can even have just, for example for circuits, they have “basic” and then “lab”. So yes, if I just want to teach kids about if I increase the mass then what’s going to happen there. Or you know, if we’re doing sixth form then we do want to have an advanced mode. </w:t>
       </w:r>
@@ -6955,7 +7298,15 @@
         <w:t xml:space="preserve">[Me]: </w:t>
       </w:r>
       <w:r>
-        <w:t xml:space="preserve">Maybe I can tuck away all of the advanced stuff into like an advanced menu where you can change more stuff but then have like a more simple GUI for the sake of being simple at first. </w:t>
+        <w:t xml:space="preserve">Maybe I can tuck away all of the advanced stuff into like an advanced menu where you can change more stuff but then have like a </w:t>
+      </w:r>
+      <w:proofErr w:type="gramStart"/>
+      <w:r>
+        <w:t>more simple</w:t>
+      </w:r>
+      <w:proofErr w:type="gramEnd"/>
+      <w:r>
+        <w:t xml:space="preserve"> GUI for the sake of being simple at first. </w:t>
       </w:r>
     </w:p>
     <w:p/>
@@ -6997,7 +7348,15 @@
         <w:t xml:space="preserve">It depends on how easy it is to do...if I am completely honest, </w:t>
       </w:r>
       <w:r>
-        <w:t xml:space="preserve">I think we’re unlikely to go back to exactly what we did before. Unless, you know that functionality of can we figure out the how of things, like can they figure out r^2, there may be a need of collecting a lot of data and go back to that. If it’s easy sure, but otherwise they can just do it in the lesson and store their data elsewhere. So yeah I wouldn’t say that’s a huge priority. </w:t>
+        <w:t xml:space="preserve">I think we’re unlikely to go back to exactly what we did before. Unless, you know that functionality of can we figure out the how of things, like can they figure out r^2, there may be a need of collecting a lot of data and go back to that. If it’s easy sure, but otherwise they can just do it in the lesson and store their data elsewhere. So </w:t>
+      </w:r>
+      <w:proofErr w:type="gramStart"/>
+      <w:r>
+        <w:t>yeah</w:t>
+      </w:r>
+      <w:proofErr w:type="gramEnd"/>
+      <w:r>
+        <w:t xml:space="preserve"> I wouldn’t say that’s a huge priority. </w:t>
       </w:r>
     </w:p>
     <w:p/>
@@ -7006,7 +7365,15 @@
         <w:t xml:space="preserve">[Me]: </w:t>
       </w:r>
       <w:r>
-        <w:t xml:space="preserve">Ok. And because that isn’t a huge priority, I assume that it won’t be a, very important for you to be able look at what other people have made? </w:t>
+        <w:t xml:space="preserve">Ok. And because that isn’t a huge priority, I assume that it won’t be </w:t>
+      </w:r>
+      <w:proofErr w:type="gramStart"/>
+      <w:r>
+        <w:t>a,</w:t>
+      </w:r>
+      <w:proofErr w:type="gramEnd"/>
+      <w:r>
+        <w:t xml:space="preserve"> very important for you to be able look at what other people have made? </w:t>
       </w:r>
     </w:p>
     <w:p/>
@@ -7073,7 +7440,15 @@
         <w:t xml:space="preserve">]: </w:t>
       </w:r>
       <w:r>
-        <w:t xml:space="preserve">I think it depends on how extreme those values are, right? I think as people we are getting used to things loading almost immediately these days, and there is a cut off time for people to say this is too slow. And so long that it’s less than that. For these simulations, you [most people] are happy to wait for it to load for, 10 seconds? And so anything within that- I bet you there’s a value out there that people have researched and said right that is the cut off time. </w:t>
+        <w:t xml:space="preserve">I think it depends on how extreme those values are, right? I think as people we are getting used to things loading almost immediately these days, and there is a cut off time for people to say this is too slow. And so long that it’s less than that. For these simulations, you [most people] are happy to wait for it to load for, 10 seconds? And </w:t>
+      </w:r>
+      <w:proofErr w:type="gramStart"/>
+      <w:r>
+        <w:t>so</w:t>
+      </w:r>
+      <w:proofErr w:type="gramEnd"/>
+      <w:r>
+        <w:t xml:space="preserve"> anything within that- I bet you there’s a value out there that people have researched and said right that is the cut off time. </w:t>
       </w:r>
     </w:p>
     <w:p>
@@ -7095,8 +7470,21 @@
       <w:r>
         <w:t xml:space="preserve">]: </w:t>
       </w:r>
-      <w:r>
-        <w:t xml:space="preserve">Yeah where the general public get annoyed. But for these Phet simulations, some of them do take a little while to load. If you can get the values [experimental values] you are looking for as a result then I think it’s okay. I think 30 seconds is way too long, and 10 seconds is absolutely fine. </w:t>
+      <w:proofErr w:type="gramStart"/>
+      <w:r>
+        <w:t>Yeah</w:t>
+      </w:r>
+      <w:proofErr w:type="gramEnd"/>
+      <w:r>
+        <w:t xml:space="preserve"> where the general public get annoyed. But for these Phet simulations, some of them do take a little while to load. If you can get the values [experimental values] you are looking for as a </w:t>
+      </w:r>
+      <w:proofErr w:type="gramStart"/>
+      <w:r>
+        <w:t>result</w:t>
+      </w:r>
+      <w:proofErr w:type="gramEnd"/>
+      <w:r>
+        <w:t xml:space="preserve"> then I think it’s okay. I think 30 seconds is way too long, and 10 seconds is absolutely fine. </w:t>
       </w:r>
     </w:p>
     <w:p/>
@@ -7153,7 +7541,15 @@
         <w:t xml:space="preserve"> thinks that I can have the best of both worlds by hiding away the advanced settings if </w:t>
       </w:r>
       <w:r>
-        <w:t xml:space="preserve">it may be too confusing. He also believes that loading/saving creations and seeing other people’s solar systems may not be entirely necessary in an educational environment, as teachers can just look at student’s screens physically, and it may in fact make it more inconvenient if they had  to do it over the software. Finally he thinks that it is okay to have the simulation load for approximately 10 seconds but any more than that is not acceptable. </w:t>
+        <w:t xml:space="preserve">it may be too confusing. He also believes that loading/saving creations and seeing other people’s solar systems may not be entirely necessary in an educational environment, as teachers can just look at student’s screens physically, and it may in fact make it more inconvenient if they had  to do it over the software. </w:t>
+      </w:r>
+      <w:proofErr w:type="gramStart"/>
+      <w:r>
+        <w:t>Finally</w:t>
+      </w:r>
+      <w:proofErr w:type="gramEnd"/>
+      <w:r>
+        <w:t xml:space="preserve"> he thinks that it is okay to have the simulation load for approximately 10 seconds but any more than that is not acceptable. </w:t>
       </w:r>
     </w:p>
     <w:p/>
@@ -7318,7 +7714,15 @@
         </w:numPr>
       </w:pPr>
       <w:r>
-        <w:t>Using either a time-step approach (using very small time steps and calculating acceleration at those time steps then integrating to find velocity and position) or use a differential equation numerical method to solve for new position (such as the leapfrog integration method)</w:t>
+        <w:t xml:space="preserve">Using either a time-step approach (using very </w:t>
+      </w:r>
+      <w:proofErr w:type="gramStart"/>
+      <w:r>
+        <w:t>small time</w:t>
+      </w:r>
+      <w:proofErr w:type="gramEnd"/>
+      <w:r>
+        <w:t xml:space="preserve"> steps and calculating acceleration at those time steps then integrating to find velocity and position) or use a differential equation numerical method to solve for new position (such as the leapfrog integration method)</w:t>
       </w:r>
     </w:p>
     <w:p>
@@ -7637,7 +8041,15 @@
           </w:tcPr>
           <w:p>
             <w:r>
-              <w:t>The program shall have simple features at first glance, and this includes being able to adjust the distance from each planets.</w:t>
+              <w:t xml:space="preserve">The program shall have simple features at first glance, and this includes being able to adjust the distance from each </w:t>
+            </w:r>
+            <w:proofErr w:type="gramStart"/>
+            <w:r>
+              <w:t>planets</w:t>
+            </w:r>
+            <w:proofErr w:type="gramEnd"/>
+            <w:r>
+              <w:t>.</w:t>
             </w:r>
           </w:p>
         </w:tc>
@@ -9452,7 +9864,15 @@
           </w:tcPr>
           <w:p>
             <w:r>
-              <w:t xml:space="preserve">There is not enough computational power to do so, as the computational cost increases exponentially with number of planets. If I had 3 planets and I wanted to add 1 to the system, I need to calculate 12 times, instead of 6 times. If I then add 1 more I need to calculate 20 times instead of 12 times. The increments increase </w:t>
+              <w:t xml:space="preserve">There is not enough computational power to do so, as the computational cost increases exponentially with number of planets. If I had 3 planets and I wanted to add 1 to the system, I need to calculate 12 times, instead of 6 times. If </w:t>
+            </w:r>
+            <w:proofErr w:type="gramStart"/>
+            <w:r>
+              <w:t>I</w:t>
+            </w:r>
+            <w:proofErr w:type="gramEnd"/>
+            <w:r>
+              <w:t xml:space="preserve"> then add 1 more I need to calculate 20 times instead of 12 times. The increments increase </w:t>
             </w:r>
             <w:r>
               <w:lastRenderedPageBreak/>
@@ -9732,7 +10152,15 @@
           </w:tcPr>
           <w:p>
             <w:r>
-              <w:t>Give a defined list of planets with their attributes defined (such as mass, position, velocity and acceleration)</w:t>
+              <w:t xml:space="preserve">Give a defined list of planets with their attributes defined (such as mass, position, </w:t>
+            </w:r>
+            <w:proofErr w:type="gramStart"/>
+            <w:r>
+              <w:t>velocity</w:t>
+            </w:r>
+            <w:proofErr w:type="gramEnd"/>
+            <w:r>
+              <w:t xml:space="preserve"> and acceleration)</w:t>
             </w:r>
             <w:r>
               <w:t xml:space="preserve">. Define them as objects of the class planet. </w:t>
@@ -10005,7 +10433,15 @@
           </w:tcPr>
           <w:p>
             <w:r>
-              <w:t xml:space="preserve">Once I have the resultant force, I can divide it by the mass of the planet I am considering to find its instantaneous acceleration. </w:t>
+              <w:t xml:space="preserve">Once I have the resultant force, I can divide it by the mass of the planet I am considering </w:t>
+            </w:r>
+            <w:proofErr w:type="gramStart"/>
+            <w:r>
+              <w:t>to find</w:t>
+            </w:r>
+            <w:proofErr w:type="gramEnd"/>
+            <w:r>
+              <w:t xml:space="preserve"> its instantaneous acceleration. </w:t>
             </w:r>
           </w:p>
         </w:tc>
@@ -10174,7 +10610,15 @@
           </w:tcPr>
           <w:p>
             <w:r>
-              <w:t xml:space="preserve">Initialise the planet to have attributes (mass, position, velocity and acceleration) to default values. </w:t>
+              <w:t xml:space="preserve">Initialise the planet to have attributes (mass, position, </w:t>
+            </w:r>
+            <w:proofErr w:type="gramStart"/>
+            <w:r>
+              <w:t>velocity</w:t>
+            </w:r>
+            <w:proofErr w:type="gramEnd"/>
+            <w:r>
+              <w:t xml:space="preserve"> and acceleration) to default values. </w:t>
             </w:r>
           </w:p>
         </w:tc>
@@ -10206,7 +10650,15 @@
             </w:r>
             <w:proofErr w:type="spellEnd"/>
             <w:r>
-              <w:t xml:space="preserve"> just use a input box. </w:t>
+              <w:t xml:space="preserve"> just use </w:t>
+            </w:r>
+            <w:proofErr w:type="gramStart"/>
+            <w:r>
+              <w:t>a</w:t>
+            </w:r>
+            <w:proofErr w:type="gramEnd"/>
+            <w:r>
+              <w:t xml:space="preserve"> input box. </w:t>
             </w:r>
           </w:p>
         </w:tc>
@@ -10959,13 +11411,29 @@
               <w:t xml:space="preserve"> ** 0.5 </w:t>
             </w:r>
             <w:r>
-              <w:t xml:space="preserve"> # this returns the square root of the sum of the squares </w:t>
+              <w:t xml:space="preserve"> # this returns the square root of the sum of the </w:t>
+            </w:r>
+            <w:proofErr w:type="gramStart"/>
+            <w:r>
+              <w:t>squares</w:t>
+            </w:r>
+            <w:proofErr w:type="gramEnd"/>
+            <w:r>
+              <w:t xml:space="preserve"> </w:t>
             </w:r>
           </w:p>
           <w:p/>
           <w:p>
             <w:r>
-              <w:t xml:space="preserve"># return the square root of the sum of the differences </w:t>
+              <w:t xml:space="preserve"># </w:t>
+            </w:r>
+            <w:proofErr w:type="gramStart"/>
+            <w:r>
+              <w:t>return</w:t>
+            </w:r>
+            <w:proofErr w:type="gramEnd"/>
+            <w:r>
+              <w:t xml:space="preserve"> the square root of the sum of the differences </w:t>
             </w:r>
           </w:p>
         </w:tc>
@@ -11677,12 +12145,28 @@
           <w:p/>
           <w:p>
             <w:r>
-              <w:t xml:space="preserve"># this is using the formula given in the algorithms overview, in the picture </w:t>
-            </w:r>
-          </w:p>
-          <w:p>
-            <w:r>
-              <w:t xml:space="preserve"># this finds the force that planet 1 exerts on planet 2 as a vector </w:t>
+              <w:t xml:space="preserve"># </w:t>
+            </w:r>
+            <w:proofErr w:type="gramStart"/>
+            <w:r>
+              <w:t>this</w:t>
+            </w:r>
+            <w:proofErr w:type="gramEnd"/>
+            <w:r>
+              <w:t xml:space="preserve"> is using the formula given in the algorithms overview, in the picture </w:t>
+            </w:r>
+          </w:p>
+          <w:p>
+            <w:r>
+              <w:t xml:space="preserve"># </w:t>
+            </w:r>
+            <w:proofErr w:type="gramStart"/>
+            <w:r>
+              <w:t>this</w:t>
+            </w:r>
+            <w:proofErr w:type="gramEnd"/>
+            <w:r>
+              <w:t xml:space="preserve"> finds the force that planet 1 exerts on planet 2 as a vector </w:t>
             </w:r>
           </w:p>
         </w:tc>
@@ -11851,7 +12335,23 @@
           <w:p/>
           <w:p>
             <w:r>
-              <w:t xml:space="preserve"># all of the planets should be defined as objects with x and y attributes. For now we will ignore the </w:t>
+              <w:t xml:space="preserve"># </w:t>
+            </w:r>
+            <w:proofErr w:type="gramStart"/>
+            <w:r>
+              <w:t>all</w:t>
+            </w:r>
+            <w:proofErr w:type="gramEnd"/>
+            <w:r>
+              <w:t xml:space="preserve"> of the planets should be defined as objects with x and y attributes. For </w:t>
+            </w:r>
+            <w:proofErr w:type="gramStart"/>
+            <w:r>
+              <w:t>now</w:t>
+            </w:r>
+            <w:proofErr w:type="gramEnd"/>
+            <w:r>
+              <w:t xml:space="preserve"> we will ignore the </w:t>
             </w:r>
           </w:p>
           <w:p>
@@ -11862,7 +12362,15 @@
           <w:p/>
           <w:p>
             <w:r>
-              <w:t xml:space="preserve"># if we want to find the resultant force on planet1: </w:t>
+              <w:t xml:space="preserve"># </w:t>
+            </w:r>
+            <w:proofErr w:type="gramStart"/>
+            <w:r>
+              <w:t>if</w:t>
+            </w:r>
+            <w:proofErr w:type="gramEnd"/>
+            <w:r>
+              <w:t xml:space="preserve"> we want to find the resultant force on planet1: </w:t>
             </w:r>
           </w:p>
           <w:p/>
@@ -12023,9 +12531,14 @@
             </w:r>
             <w:proofErr w:type="spellStart"/>
             <w:r>
-              <w:t>resultant_force</w:t>
+              <w:t>resultant_</w:t>
+            </w:r>
+            <w:proofErr w:type="gramStart"/>
+            <w:r>
+              <w:t>force</w:t>
             </w:r>
             <w:proofErr w:type="spellEnd"/>
+            <w:proofErr w:type="gramEnd"/>
             <w:r>
               <w:t xml:space="preserve"> </w:t>
             </w:r>
@@ -12044,7 +12557,15 @@
           <w:p/>
           <w:p>
             <w:r>
-              <w:t># what this does is just simply looping through all of the other planets and calculating the force</w:t>
+              <w:t xml:space="preserve"># </w:t>
+            </w:r>
+            <w:proofErr w:type="gramStart"/>
+            <w:r>
+              <w:t>what</w:t>
+            </w:r>
+            <w:proofErr w:type="gramEnd"/>
+            <w:r>
+              <w:t xml:space="preserve"> this does is just simply looping through all of the other planets and calculating the force</w:t>
             </w:r>
           </w:p>
           <w:p>
@@ -12055,7 +12576,15 @@
           <w:p/>
           <w:p>
             <w:r>
-              <w:t># the beauty lies in the fact that opposite forces just cancel out</w:t>
+              <w:t xml:space="preserve"># </w:t>
+            </w:r>
+            <w:proofErr w:type="gramStart"/>
+            <w:r>
+              <w:t>the</w:t>
+            </w:r>
+            <w:proofErr w:type="gramEnd"/>
+            <w:r>
+              <w:t xml:space="preserve"> beauty lies in the fact that opposite forces just cancel out</w:t>
             </w:r>
           </w:p>
         </w:tc>
@@ -12467,7 +12996,15 @@
           <w:p/>
           <w:p>
             <w:r>
-              <w:t xml:space="preserve"># let the planet we are considering be planet1 </w:t>
+              <w:t xml:space="preserve"># </w:t>
+            </w:r>
+            <w:proofErr w:type="gramStart"/>
+            <w:r>
+              <w:t>let</w:t>
+            </w:r>
+            <w:proofErr w:type="gramEnd"/>
+            <w:r>
+              <w:t xml:space="preserve"> the planet we are considering be planet1 </w:t>
             </w:r>
           </w:p>
           <w:p/>
@@ -12505,7 +13042,15 @@
           <w:p/>
           <w:p>
             <w:r>
-              <w:t># let velocity be called v</w:t>
+              <w:t xml:space="preserve"># </w:t>
+            </w:r>
+            <w:proofErr w:type="gramStart"/>
+            <w:r>
+              <w:t>let</w:t>
+            </w:r>
+            <w:proofErr w:type="gramEnd"/>
+            <w:r>
+              <w:t xml:space="preserve"> velocity be called v</w:t>
             </w:r>
           </w:p>
           <w:p/>
@@ -12534,7 +13079,15 @@
           <w:p/>
           <w:p>
             <w:r>
-              <w:t xml:space="preserve">return planet1.v_previous </w:t>
+              <w:t>return planet1.v_</w:t>
+            </w:r>
+            <w:proofErr w:type="gramStart"/>
+            <w:r>
+              <w:t>previous</w:t>
+            </w:r>
+            <w:proofErr w:type="gramEnd"/>
+            <w:r>
+              <w:t xml:space="preserve"> </w:t>
             </w:r>
           </w:p>
           <w:p/>
@@ -12709,7 +13262,15 @@
           <w:p/>
           <w:p>
             <w:r>
-              <w:t xml:space="preserve"># let the planet we are considering be planet1 </w:t>
+              <w:t xml:space="preserve"># </w:t>
+            </w:r>
+            <w:proofErr w:type="gramStart"/>
+            <w:r>
+              <w:t>let</w:t>
+            </w:r>
+            <w:proofErr w:type="gramEnd"/>
+            <w:r>
+              <w:t xml:space="preserve"> the planet we are considering be planet1 </w:t>
             </w:r>
           </w:p>
           <w:p/>
@@ -12839,8 +13400,13 @@
             </w:r>
           </w:p>
           <w:p>
-            <w:r>
-              <w:t xml:space="preserve">Therefore they combine together to form a complete solution for the simulation. </w:t>
+            <w:proofErr w:type="gramStart"/>
+            <w:r>
+              <w:t>Therefore</w:t>
+            </w:r>
+            <w:proofErr w:type="gramEnd"/>
+            <w:r>
+              <w:t xml:space="preserve"> they combine together to form a complete solution for the simulation. </w:t>
             </w:r>
           </w:p>
         </w:tc>
@@ -12850,7 +13416,15 @@
     <w:p/>
     <w:p>
       <w:r>
-        <w:t xml:space="preserve">To tackle the settings I will use the following algorithms: </w:t>
+        <w:t xml:space="preserve">To tackle the </w:t>
+      </w:r>
+      <w:proofErr w:type="gramStart"/>
+      <w:r>
+        <w:t>settings</w:t>
+      </w:r>
+      <w:proofErr w:type="gramEnd"/>
+      <w:r>
+        <w:t xml:space="preserve"> I will use the following algorithms: </w:t>
       </w:r>
     </w:p>
     <w:tbl>
@@ -12881,7 +13455,15 @@
           </w:tcPr>
           <w:p>
             <w:r>
-              <w:t xml:space="preserve">If the user clicks on a planet then open up a menu to change the settings for the planet </w:t>
+              <w:t xml:space="preserve">If the user clicks on a </w:t>
+            </w:r>
+            <w:proofErr w:type="gramStart"/>
+            <w:r>
+              <w:t>planet</w:t>
+            </w:r>
+            <w:proofErr w:type="gramEnd"/>
+            <w:r>
+              <w:t xml:space="preserve"> then open up a menu to change the settings for the planet </w:t>
             </w:r>
           </w:p>
         </w:tc>
@@ -13018,7 +13600,15 @@
           </w:p>
           <w:p>
             <w:r>
-              <w:t xml:space="preserve">        # this instantiates a new planet object at the origin </w:t>
+              <w:t xml:space="preserve">        # </w:t>
+            </w:r>
+            <w:proofErr w:type="gramStart"/>
+            <w:r>
+              <w:t>this</w:t>
+            </w:r>
+            <w:proofErr w:type="gramEnd"/>
+            <w:r>
+              <w:t xml:space="preserve"> instantiates a new planet object at the origin </w:t>
             </w:r>
           </w:p>
           <w:p/>
@@ -13034,7 +13624,15 @@
           </w:p>
           <w:p>
             <w:r>
-              <w:t xml:space="preserve"># this allocates the function to the button object. It automatically detects if it has been clicked </w:t>
+              <w:t xml:space="preserve"># </w:t>
+            </w:r>
+            <w:proofErr w:type="gramStart"/>
+            <w:r>
+              <w:t>this</w:t>
+            </w:r>
+            <w:proofErr w:type="gramEnd"/>
+            <w:r>
+              <w:t xml:space="preserve"> allocates the function to the button object. It automatically detects if it has been clicked </w:t>
             </w:r>
           </w:p>
         </w:tc>
@@ -13053,7 +13651,23 @@
           <w:b/>
           <w:bCs/>
         </w:rPr>
-        <w:t xml:space="preserve">If the user clicks on a planet then open up a menu to change the settings for the planet </w:t>
+        <w:t xml:space="preserve">If the user clicks on a </w:t>
+      </w:r>
+      <w:proofErr w:type="gramStart"/>
+      <w:r>
+        <w:rPr>
+          <w:b/>
+          <w:bCs/>
+        </w:rPr>
+        <w:t>planet</w:t>
+      </w:r>
+      <w:proofErr w:type="gramEnd"/>
+      <w:r>
+        <w:rPr>
+          <w:b/>
+          <w:bCs/>
+        </w:rPr>
+        <w:t xml:space="preserve"> then open up a menu to change the settings for the planet </w:t>
       </w:r>
     </w:p>
     <w:tbl>
@@ -13190,7 +13804,15 @@
           <w:p/>
           <w:p>
             <w:r>
-              <w:t xml:space="preserve"># this creates a new planet and maps the button to it </w:t>
+              <w:t xml:space="preserve"># </w:t>
+            </w:r>
+            <w:proofErr w:type="gramStart"/>
+            <w:r>
+              <w:t>this</w:t>
+            </w:r>
+            <w:proofErr w:type="gramEnd"/>
+            <w:r>
+              <w:t xml:space="preserve"> creates a new planet and maps the button to it </w:t>
             </w:r>
             <w:r>
               <w:br/>
@@ -13203,7 +13825,15 @@
           <w:p/>
           <w:p>
             <w:r>
-              <w:t xml:space="preserve"># create a new menu object – to be implemented later </w:t>
+              <w:t xml:space="preserve"># </w:t>
+            </w:r>
+            <w:proofErr w:type="gramStart"/>
+            <w:r>
+              <w:t>create</w:t>
+            </w:r>
+            <w:proofErr w:type="gramEnd"/>
+            <w:r>
+              <w:t xml:space="preserve"> a new menu object – to be implemented later </w:t>
             </w:r>
           </w:p>
           <w:p/>
@@ -13486,8 +14116,13 @@
             </w:r>
             <w:proofErr w:type="spellEnd"/>
             <w:r>
-              <w:t>: # iterate over all the text fields in the menu</w:t>
-            </w:r>
+              <w:t xml:space="preserve">: # iterate over all the text fields in the </w:t>
+            </w:r>
+            <w:proofErr w:type="gramStart"/>
+            <w:r>
+              <w:t>menu</w:t>
+            </w:r>
+            <w:proofErr w:type="gramEnd"/>
           </w:p>
           <w:p>
             <w:r>
@@ -13524,7 +14159,15 @@
             </w:r>
             <w:proofErr w:type="spellEnd"/>
             <w:r>
-              <w:t xml:space="preserve">() # make sure the user input is allowed </w:t>
+              <w:t xml:space="preserve">() # make sure the user input is </w:t>
+            </w:r>
+            <w:proofErr w:type="gramStart"/>
+            <w:r>
+              <w:t>allowed</w:t>
+            </w:r>
+            <w:proofErr w:type="gramEnd"/>
+            <w:r>
+              <w:t xml:space="preserve"> </w:t>
             </w:r>
           </w:p>
           <w:p>
@@ -14918,7 +15561,15 @@
     </w:p>
     <w:p>
       <w:r>
-        <w:t xml:space="preserve">The planet settings menu is the place where the user would change the mass, position, velocity and acceleration of the planets. </w:t>
+        <w:t xml:space="preserve">The planet settings menu is the place where the user would change the mass, position, </w:t>
+      </w:r>
+      <w:proofErr w:type="gramStart"/>
+      <w:r>
+        <w:t>velocity</w:t>
+      </w:r>
+      <w:proofErr w:type="gramEnd"/>
+      <w:r>
+        <w:t xml:space="preserve"> and acceleration of the planets. </w:t>
       </w:r>
     </w:p>
     <w:p/>
@@ -15065,7 +15716,15 @@
         <w:t xml:space="preserve">The side menu is used to adjust the parameters of the planets. The user would </w:t>
       </w:r>
       <w:r>
-        <w:t xml:space="preserve">change the settings such as mass, position, velocity and acceleration when the simulation is not running. Each of the text input fields would be record-locked when the simulation is paused. When the user tries to alter things when the simulation is running the menu would be record-locked and an alert needs to be sent saying something similar to “Cannot alter planet parameters while simulation is running”. </w:t>
+        <w:t xml:space="preserve">change the settings such as mass, position, </w:t>
+      </w:r>
+      <w:proofErr w:type="gramStart"/>
+      <w:r>
+        <w:t>velocity</w:t>
+      </w:r>
+      <w:proofErr w:type="gramEnd"/>
+      <w:r>
+        <w:t xml:space="preserve"> and acceleration when the simulation is not running. Each of the text input fields would be record-locked when the simulation is paused. When the user tries to alter things when the simulation is running the menu would be record-locked and an alert needs to be sent saying something similar to “Cannot alter planet parameters while simulation is running”. </w:t>
       </w:r>
     </w:p>
     <w:p>
@@ -15080,7 +15739,15 @@
     </w:p>
     <w:p>
       <w:r>
-        <w:t xml:space="preserve">The “Reset Simulation” button allows for the user to bring the simulation back to its original state. What the user has made before the simulation has begun will be restored. For example if I set up the solar system, and press play, but I reset it, it would return to the solar system at the starting point, instead of just a black screen. </w:t>
+        <w:t xml:space="preserve">The “Reset Simulation” button allows for the user to bring the simulation back to its original state. What the user has made before the simulation has begun will be restored. For </w:t>
+      </w:r>
+      <w:proofErr w:type="gramStart"/>
+      <w:r>
+        <w:t>example</w:t>
+      </w:r>
+      <w:proofErr w:type="gramEnd"/>
+      <w:r>
+        <w:t xml:space="preserve"> if I set up the solar system, and press play, but I reset it, it would return to the solar system at the starting point, instead of just a black screen. </w:t>
       </w:r>
     </w:p>
     <w:p/>
@@ -15205,7 +15872,15 @@
     </w:p>
     <w:p>
       <w:r>
-        <w:t xml:space="preserve">The calculation algorithm part allows for the user to select a different algorithm to use for calculating the position of the planets. I plan to add this once I am done with the main bulk of the program, with it including Euler’s method and Runge-Kuta method if possible, though it is not a main focus of the project. </w:t>
+        <w:t xml:space="preserve">The calculation algorithm part allows for the user to select a different algorithm to use for calculating the position of the planets. I plan to add this once I am done with the main bulk of the program, with it including Euler’s method and Runge-Kuta </w:t>
+      </w:r>
+      <w:proofErr w:type="gramStart"/>
+      <w:r>
+        <w:t>method</w:t>
+      </w:r>
+      <w:proofErr w:type="gramEnd"/>
+      <w:r>
+        <w:t xml:space="preserve"> if possible, though it is not a main focus of the project. </w:t>
       </w:r>
     </w:p>
     <w:p/>
@@ -15282,7 +15957,15 @@
         </w:numPr>
       </w:pPr>
       <w:r>
-        <w:t xml:space="preserve">Currently I have two tabs, one is the main window and the other one is the settings window. </w:t>
+        <w:t xml:space="preserve">Currently I have two tabs, one is the main </w:t>
+      </w:r>
+      <w:proofErr w:type="gramStart"/>
+      <w:r>
+        <w:t>window</w:t>
+      </w:r>
+      <w:proofErr w:type="gramEnd"/>
+      <w:r>
+        <w:t xml:space="preserve"> and the other one is the settings window. </w:t>
       </w:r>
     </w:p>
     <w:p>
@@ -15349,7 +16032,15 @@
         </w:numPr>
       </w:pPr>
       <w:r>
-        <w:t xml:space="preserve">For a prototype of the system I have chosen to use a side menu to abstract away movements of the menu. </w:t>
+        <w:t xml:space="preserve">For a prototype of the </w:t>
+      </w:r>
+      <w:proofErr w:type="gramStart"/>
+      <w:r>
+        <w:t>system</w:t>
+      </w:r>
+      <w:proofErr w:type="gramEnd"/>
+      <w:r>
+        <w:t xml:space="preserve"> I have chosen to use a side menu to abstract away movements of the menu. </w:t>
       </w:r>
     </w:p>
     <w:p>
@@ -15737,7 +16428,23 @@
         </w:numPr>
       </w:pPr>
       <w:r>
-        <w:t xml:space="preserve">Justification: The user needs a way of changing the values but having the user type values with something like *10 ^ 8 makes it hard for the user to come up with values. I can allow for the user to type it as well but I would need to validate. Instead I can set suitable boundaries for the user to mess around with, for them to learn about the physics while abstracting away some of the input procedure. </w:t>
+        <w:t xml:space="preserve">Justification: The user needs a way of changing the values but having the user type values with something like *10 ^ 8 makes it hard for the user to come up with values. I can allow for the user to type it as </w:t>
+      </w:r>
+      <w:proofErr w:type="gramStart"/>
+      <w:r>
+        <w:t>well</w:t>
+      </w:r>
+      <w:proofErr w:type="gramEnd"/>
+      <w:r>
+        <w:t xml:space="preserve"> but I would need to validate. </w:t>
+      </w:r>
+      <w:proofErr w:type="gramStart"/>
+      <w:r>
+        <w:t>Instead</w:t>
+      </w:r>
+      <w:proofErr w:type="gramEnd"/>
+      <w:r>
+        <w:t xml:space="preserve"> I can set suitable boundaries for the user to mess around with, for them to learn about the physics while abstracting away some of the input procedure. </w:t>
       </w:r>
     </w:p>
     <w:p/>
@@ -16266,8 +16973,13 @@
             <w:tcW w:w="1950" w:type="dxa"/>
           </w:tcPr>
           <w:p>
-            <w:r>
-              <w:t xml:space="preserve">No inputs, must return a number. </w:t>
+            <w:proofErr w:type="gramStart"/>
+            <w:r>
+              <w:t>No inputs,</w:t>
+            </w:r>
+            <w:proofErr w:type="gramEnd"/>
+            <w:r>
+              <w:t xml:space="preserve"> must return a number. </w:t>
             </w:r>
           </w:p>
         </w:tc>
@@ -17804,7 +18516,15 @@
       </w:r>
       <w:proofErr w:type="spellEnd"/>
       <w:r>
-        <w:t xml:space="preserve"> the vector that takes you from the planet being currently iterated over to the one we are considering. The algorithm then divides the vector we found in the previous step by the distance between the planets to find the unit vector that takes you from the planet we iterate over to the planet we are currently considering. Using Newton’s law of gravitation, we can substitute the value of the gravitational constant set by the user, the masses of the two planets, the distance between them, and the unit vector between them to find the force exerted on the planet we are considering by the planet we are iterating over. After the iteration, we add up all the forces exerted on the planet we are considering to find the resultant force on the planet we are considering. After this, we simply consider the remaining of the planets, repeating the process to find the resultant force for all of the planets. After we have the force, we can iterate over all of the planets and divide the force by their masses to find the acceleration. This step may be put into the for loop before to increase the algorithmic efficiency. </w:t>
+        <w:t xml:space="preserve"> the vector that takes you from the planet being currently iterated over to the one we are considering. The algorithm then divides the vector we found in the previous step by the distance between the planets to find the unit vector that takes you from the planet we iterate over to the planet we are currently considering. Using Newton’s law of gravitation, we can substitute the value of the gravitational constant set by the user, the masses of the two planets, the distance between them, and the unit vector between them to find the force exerted on the planet we are considering by the planet we are iterating over. After the iteration, we add up all the forces exerted on the planet we are considering </w:t>
+      </w:r>
+      <w:proofErr w:type="gramStart"/>
+      <w:r>
+        <w:t>to find</w:t>
+      </w:r>
+      <w:proofErr w:type="gramEnd"/>
+      <w:r>
+        <w:t xml:space="preserve"> the resultant force on the planet we are considering. After this, we simply consider the remaining of the planets, repeating the process to find the resultant force for all of the planets. After we have the force, we can iterate over all of the planets and divide the force by their masses to find the acceleration. This step may be put into the for loop before to increase the algorithmic efficiency. </w:t>
       </w:r>
       <w:r>
         <w:t xml:space="preserve">Once we have the acceleration of the planet, we can use the velocity at half a step before to find the velocity at half a step away by adding the product of acceleration and time to the velocity at half a step before. To find the new position of the planet, we simply add the product of the velocity at half a step away and the change in time to the current position. This allows us to find the position of the planets at one time step away. We can then use this to simulate the orbit of planets. </w:t>
@@ -17845,6 +18565,9 @@
     </w:p>
     <w:p>
       <w:r>
+        <w:rPr>
+          <w:noProof/>
+        </w:rPr>
         <w:drawing>
           <wp:inline distT="0" distB="0" distL="0" distR="0" wp14:anchorId="60D23411" wp14:editId="11DD5898">
             <wp:extent cx="5731510" cy="553085"/>
@@ -17889,13 +18612,2533 @@
       </w:r>
     </w:p>
     <w:p/>
+    <w:p>
+      <w:r>
+        <w:t xml:space="preserve">The second method I have created is the add method specified in the design. </w:t>
+      </w:r>
+    </w:p>
+    <w:p>
+      <w:r>
+        <w:rPr>
+          <w:noProof/>
+        </w:rPr>
+        <w:drawing>
+          <wp:inline distT="0" distB="0" distL="0" distR="0" wp14:anchorId="666F56B5" wp14:editId="585E45C1">
+            <wp:extent cx="5731510" cy="663575"/>
+            <wp:effectExtent l="0" t="0" r="2540" b="3175"/>
+            <wp:docPr id="128711412" name="Picture 1"/>
+            <wp:cNvGraphicFramePr>
+              <a:graphicFrameLocks xmlns:a="http://schemas.openxmlformats.org/drawingml/2006/main" noChangeAspect="1"/>
+            </wp:cNvGraphicFramePr>
+            <a:graphic xmlns:a="http://schemas.openxmlformats.org/drawingml/2006/main">
+              <a:graphicData uri="http://schemas.openxmlformats.org/drawingml/2006/picture">
+                <pic:pic xmlns:pic="http://schemas.openxmlformats.org/drawingml/2006/picture">
+                  <pic:nvPicPr>
+                    <pic:cNvPr id="128711412" name=""/>
+                    <pic:cNvPicPr/>
+                  </pic:nvPicPr>
+                  <pic:blipFill>
+                    <a:blip r:embed="rId37"/>
+                    <a:stretch>
+                      <a:fillRect/>
+                    </a:stretch>
+                  </pic:blipFill>
+                  <pic:spPr>
+                    <a:xfrm>
+                      <a:off x="0" y="0"/>
+                      <a:ext cx="5731510" cy="663575"/>
+                    </a:xfrm>
+                    <a:prstGeom prst="rect">
+                      <a:avLst/>
+                    </a:prstGeom>
+                  </pic:spPr>
+                </pic:pic>
+              </a:graphicData>
+            </a:graphic>
+          </wp:inline>
+        </w:drawing>
+      </w:r>
+    </w:p>
+    <w:p>
+      <w:r>
+        <w:t xml:space="preserve">All it does is that it adds the x and y components of the vectors together and return a new vector. </w:t>
+      </w:r>
+      <w:r>
+        <w:t xml:space="preserve">This is required for adding forces together to find resultant force, for example. </w:t>
+      </w:r>
+    </w:p>
+    <w:p/>
+    <w:p>
+      <w:r>
+        <w:t xml:space="preserve">Link(s) to success criteria: </w:t>
+      </w:r>
+    </w:p>
+    <w:p>
+      <w:pPr>
+        <w:pStyle w:val="ListParagraph"/>
+        <w:numPr>
+          <w:ilvl w:val="0"/>
+          <w:numId w:val="3"/>
+        </w:numPr>
+      </w:pPr>
+      <w:r>
+        <w:t>The program shall be able to calculate the orbit of planets.</w:t>
+      </w:r>
+    </w:p>
+    <w:p>
+      <w:pPr>
+        <w:pStyle w:val="ListParagraph"/>
+        <w:numPr>
+          <w:ilvl w:val="0"/>
+          <w:numId w:val="3"/>
+        </w:numPr>
+      </w:pPr>
+      <w:r>
+        <w:t>The program shall be able to find the resultant force on a planet.</w:t>
+      </w:r>
+    </w:p>
+    <w:p/>
+    <w:p>
+      <w:r>
+        <w:t xml:space="preserve">To test the add method I will use the following data: </w:t>
+      </w:r>
+    </w:p>
+    <w:tbl>
+      <w:tblPr>
+        <w:tblStyle w:val="TableGrid"/>
+        <w:tblW w:w="0" w:type="auto"/>
+        <w:tblLook w:val="04A0" w:firstRow="1" w:lastRow="0" w:firstColumn="1" w:lastColumn="0" w:noHBand="0" w:noVBand="1"/>
+      </w:tblPr>
+      <w:tblGrid>
+        <w:gridCol w:w="4508"/>
+        <w:gridCol w:w="4508"/>
+      </w:tblGrid>
+      <w:tr>
+        <w:tc>
+          <w:tcPr>
+            <w:tcW w:w="4508" w:type="dxa"/>
+          </w:tcPr>
+          <w:p>
+            <w:r>
+              <w:t xml:space="preserve">Vector 1 </w:t>
+            </w:r>
+          </w:p>
+        </w:tc>
+        <w:tc>
+          <w:tcPr>
+            <w:tcW w:w="4508" w:type="dxa"/>
+          </w:tcPr>
+          <w:p>
+            <w:r>
+              <w:t xml:space="preserve">Vector 2 </w:t>
+            </w:r>
+          </w:p>
+        </w:tc>
+      </w:tr>
+      <w:tr>
+        <w:tc>
+          <w:tcPr>
+            <w:tcW w:w="4508" w:type="dxa"/>
+          </w:tcPr>
+          <w:p>
+            <w:r>
+              <w:t>(0,5)</w:t>
+            </w:r>
+          </w:p>
+        </w:tc>
+        <w:tc>
+          <w:tcPr>
+            <w:tcW w:w="4508" w:type="dxa"/>
+          </w:tcPr>
+          <w:p>
+            <w:r>
+              <w:t>(5,1)</w:t>
+            </w:r>
+          </w:p>
+        </w:tc>
+      </w:tr>
+      <w:tr>
+        <w:tc>
+          <w:tcPr>
+            <w:tcW w:w="4508" w:type="dxa"/>
+          </w:tcPr>
+          <w:p>
+            <w:r>
+              <w:t>(3,2)</w:t>
+            </w:r>
+          </w:p>
+        </w:tc>
+        <w:tc>
+          <w:tcPr>
+            <w:tcW w:w="4508" w:type="dxa"/>
+          </w:tcPr>
+          <w:p>
+            <w:r>
+              <w:t>(5,802)</w:t>
+            </w:r>
+          </w:p>
+        </w:tc>
+      </w:tr>
+      <w:tr>
+        <w:tc>
+          <w:tcPr>
+            <w:tcW w:w="4508" w:type="dxa"/>
+          </w:tcPr>
+          <w:p>
+            <w:r>
+              <w:t xml:space="preserve">(“e”, “hello”) </w:t>
+            </w:r>
+          </w:p>
+        </w:tc>
+        <w:tc>
+          <w:tcPr>
+            <w:tcW w:w="4508" w:type="dxa"/>
+          </w:tcPr>
+          <w:p>
+            <w:r>
+              <w:t xml:space="preserve">(“B”, 9) </w:t>
+            </w:r>
+          </w:p>
+        </w:tc>
+      </w:tr>
+      <w:tr>
+        <w:tc>
+          <w:tcPr>
+            <w:tcW w:w="4508" w:type="dxa"/>
+          </w:tcPr>
+          <w:p>
+            <w:r>
+              <w:t>True</w:t>
+            </w:r>
+          </w:p>
+        </w:tc>
+        <w:tc>
+          <w:tcPr>
+            <w:tcW w:w="4508" w:type="dxa"/>
+          </w:tcPr>
+          <w:p>
+            <w:r>
+              <w:t>False</w:t>
+            </w:r>
+          </w:p>
+        </w:tc>
+      </w:tr>
+    </w:tbl>
+    <w:p/>
+    <w:p>
+      <w:r>
+        <w:t xml:space="preserve">And I will be using the following test code: </w:t>
+      </w:r>
+    </w:p>
+    <w:p>
+      <w:r>
+        <w:rPr>
+          <w:noProof/>
+        </w:rPr>
+        <w:drawing>
+          <wp:inline distT="0" distB="0" distL="0" distR="0" wp14:anchorId="33A6DB73" wp14:editId="233D988E">
+            <wp:extent cx="2720576" cy="1447925"/>
+            <wp:effectExtent l="0" t="0" r="3810" b="0"/>
+            <wp:docPr id="1503735334" name="Picture 1" descr="A screen shot of a computer program&#10;&#10;Description automatically generated"/>
+            <wp:cNvGraphicFramePr>
+              <a:graphicFrameLocks xmlns:a="http://schemas.openxmlformats.org/drawingml/2006/main" noChangeAspect="1"/>
+            </wp:cNvGraphicFramePr>
+            <a:graphic xmlns:a="http://schemas.openxmlformats.org/drawingml/2006/main">
+              <a:graphicData uri="http://schemas.openxmlformats.org/drawingml/2006/picture">
+                <pic:pic xmlns:pic="http://schemas.openxmlformats.org/drawingml/2006/picture">
+                  <pic:nvPicPr>
+                    <pic:cNvPr id="1503735334" name="Picture 1" descr="A screen shot of a computer program&#10;&#10;Description automatically generated"/>
+                    <pic:cNvPicPr/>
+                  </pic:nvPicPr>
+                  <pic:blipFill>
+                    <a:blip r:embed="rId38"/>
+                    <a:stretch>
+                      <a:fillRect/>
+                    </a:stretch>
+                  </pic:blipFill>
+                  <pic:spPr>
+                    <a:xfrm>
+                      <a:off x="0" y="0"/>
+                      <a:ext cx="2720576" cy="1447925"/>
+                    </a:xfrm>
+                    <a:prstGeom prst="rect">
+                      <a:avLst/>
+                    </a:prstGeom>
+                  </pic:spPr>
+                </pic:pic>
+              </a:graphicData>
+            </a:graphic>
+          </wp:inline>
+        </w:drawing>
+      </w:r>
+    </w:p>
+    <w:p/>
+    <w:p>
+      <w:r>
+        <w:t xml:space="preserve">Full test: </w:t>
+      </w:r>
+    </w:p>
+    <w:tbl>
+      <w:tblPr>
+        <w:tblStyle w:val="TableGrid"/>
+        <w:tblW w:w="0" w:type="auto"/>
+        <w:tblLook w:val="04A0" w:firstRow="1" w:lastRow="0" w:firstColumn="1" w:lastColumn="0" w:noHBand="0" w:noVBand="1"/>
+      </w:tblPr>
+      <w:tblGrid>
+        <w:gridCol w:w="2254"/>
+        <w:gridCol w:w="2254"/>
+        <w:gridCol w:w="2254"/>
+        <w:gridCol w:w="2254"/>
+      </w:tblGrid>
+      <w:tr>
+        <w:tc>
+          <w:tcPr>
+            <w:tcW w:w="2254" w:type="dxa"/>
+          </w:tcPr>
+          <w:p>
+            <w:r>
+              <w:t>Vector 1</w:t>
+            </w:r>
+          </w:p>
+        </w:tc>
+        <w:tc>
+          <w:tcPr>
+            <w:tcW w:w="2254" w:type="dxa"/>
+          </w:tcPr>
+          <w:p>
+            <w:r>
+              <w:t xml:space="preserve">Vector 2 </w:t>
+            </w:r>
+          </w:p>
+        </w:tc>
+        <w:tc>
+          <w:tcPr>
+            <w:tcW w:w="2254" w:type="dxa"/>
+          </w:tcPr>
+          <w:p>
+            <w:r>
+              <w:t>Expected</w:t>
+            </w:r>
+          </w:p>
+        </w:tc>
+        <w:tc>
+          <w:tcPr>
+            <w:tcW w:w="2254" w:type="dxa"/>
+          </w:tcPr>
+          <w:p>
+            <w:r>
+              <w:t>Output</w:t>
+            </w:r>
+          </w:p>
+        </w:tc>
+      </w:tr>
+      <w:tr>
+        <w:tc>
+          <w:tcPr>
+            <w:tcW w:w="2254" w:type="dxa"/>
+          </w:tcPr>
+          <w:p>
+            <w:r>
+              <w:t>(0,5)</w:t>
+            </w:r>
+          </w:p>
+        </w:tc>
+        <w:tc>
+          <w:tcPr>
+            <w:tcW w:w="2254" w:type="dxa"/>
+          </w:tcPr>
+          <w:p>
+            <w:r>
+              <w:t>(5,1)</w:t>
+            </w:r>
+          </w:p>
+        </w:tc>
+        <w:tc>
+          <w:tcPr>
+            <w:tcW w:w="2254" w:type="dxa"/>
+          </w:tcPr>
+          <w:p>
+            <w:r>
+              <w:t>(5,6)</w:t>
+            </w:r>
+          </w:p>
+        </w:tc>
+        <w:tc>
+          <w:tcPr>
+            <w:tcW w:w="2254" w:type="dxa"/>
+          </w:tcPr>
+          <w:p>
+            <w:r>
+              <w:t>(5,6)</w:t>
+            </w:r>
+          </w:p>
+        </w:tc>
+      </w:tr>
+      <w:tr>
+        <w:tc>
+          <w:tcPr>
+            <w:tcW w:w="2254" w:type="dxa"/>
+          </w:tcPr>
+          <w:p>
+            <w:r>
+              <w:t>(3,2)</w:t>
+            </w:r>
+          </w:p>
+        </w:tc>
+        <w:tc>
+          <w:tcPr>
+            <w:tcW w:w="2254" w:type="dxa"/>
+          </w:tcPr>
+          <w:p>
+            <w:r>
+              <w:t>(5,802)</w:t>
+            </w:r>
+          </w:p>
+        </w:tc>
+        <w:tc>
+          <w:tcPr>
+            <w:tcW w:w="2254" w:type="dxa"/>
+          </w:tcPr>
+          <w:p>
+            <w:r>
+              <w:t>(8,804)</w:t>
+            </w:r>
+          </w:p>
+        </w:tc>
+        <w:tc>
+          <w:tcPr>
+            <w:tcW w:w="2254" w:type="dxa"/>
+          </w:tcPr>
+          <w:p>
+            <w:r>
+              <w:t>(8,804)</w:t>
+            </w:r>
+          </w:p>
+        </w:tc>
+      </w:tr>
+      <w:tr>
+        <w:tc>
+          <w:tcPr>
+            <w:tcW w:w="2254" w:type="dxa"/>
+          </w:tcPr>
+          <w:p>
+            <w:r>
+              <w:t>(0.401,8)</w:t>
+            </w:r>
+          </w:p>
+        </w:tc>
+        <w:tc>
+          <w:tcPr>
+            <w:tcW w:w="2254" w:type="dxa"/>
+          </w:tcPr>
+          <w:p>
+            <w:r>
+              <w:t>(0.23, 0.55)</w:t>
+            </w:r>
+          </w:p>
+        </w:tc>
+        <w:tc>
+          <w:tcPr>
+            <w:tcW w:w="2254" w:type="dxa"/>
+          </w:tcPr>
+          <w:p>
+            <w:r>
+              <w:t>(0.631, 8.55)</w:t>
+            </w:r>
+          </w:p>
+        </w:tc>
+        <w:tc>
+          <w:tcPr>
+            <w:tcW w:w="2254" w:type="dxa"/>
+          </w:tcPr>
+          <w:p>
+            <w:r>
+              <w:t>(0.631, 8.55)</w:t>
+            </w:r>
+          </w:p>
+        </w:tc>
+      </w:tr>
+      <w:tr>
+        <w:tc>
+          <w:tcPr>
+            <w:tcW w:w="2254" w:type="dxa"/>
+          </w:tcPr>
+          <w:p>
+            <w:r>
+              <w:t>(“e”, “hello”)</w:t>
+            </w:r>
+          </w:p>
+        </w:tc>
+        <w:tc>
+          <w:tcPr>
+            <w:tcW w:w="2254" w:type="dxa"/>
+          </w:tcPr>
+          <w:p>
+            <w:r>
+              <w:t xml:space="preserve">(“B”, 9) </w:t>
+            </w:r>
+          </w:p>
+        </w:tc>
+        <w:tc>
+          <w:tcPr>
+            <w:tcW w:w="2254" w:type="dxa"/>
+          </w:tcPr>
+          <w:p>
+            <w:r>
+              <w:t>Reject input</w:t>
+            </w:r>
+          </w:p>
+        </w:tc>
+        <w:tc>
+          <w:tcPr>
+            <w:tcW w:w="2254" w:type="dxa"/>
+          </w:tcPr>
+          <w:p>
+            <w:r>
+              <w:t>Type Error</w:t>
+            </w:r>
+          </w:p>
+        </w:tc>
+      </w:tr>
+      <w:tr>
+        <w:tc>
+          <w:tcPr>
+            <w:tcW w:w="2254" w:type="dxa"/>
+          </w:tcPr>
+          <w:p>
+            <w:r>
+              <w:t>(True, False)</w:t>
+            </w:r>
+          </w:p>
+        </w:tc>
+        <w:tc>
+          <w:tcPr>
+            <w:tcW w:w="2254" w:type="dxa"/>
+          </w:tcPr>
+          <w:p>
+            <w:r>
+              <w:t>(False, False)</w:t>
+            </w:r>
+          </w:p>
+        </w:tc>
+        <w:tc>
+          <w:tcPr>
+            <w:tcW w:w="2254" w:type="dxa"/>
+          </w:tcPr>
+          <w:p>
+            <w:r>
+              <w:t>Reject input</w:t>
+            </w:r>
+          </w:p>
+        </w:tc>
+        <w:tc>
+          <w:tcPr>
+            <w:tcW w:w="2254" w:type="dxa"/>
+          </w:tcPr>
+          <w:p>
+            <w:r>
+              <w:t>(1,0)</w:t>
+            </w:r>
+          </w:p>
+        </w:tc>
+      </w:tr>
+    </w:tbl>
+    <w:p/>
+    <w:p>
+      <w:r>
+        <w:t xml:space="preserve">I have forgotten to check for strings when initialising a vector. To do this, I use the following function: </w:t>
+      </w:r>
+    </w:p>
+    <w:p>
+      <w:r>
+        <w:rPr>
+          <w:noProof/>
+        </w:rPr>
+        <w:lastRenderedPageBreak/>
+        <w:drawing>
+          <wp:inline distT="0" distB="0" distL="0" distR="0" wp14:anchorId="0D1247E5" wp14:editId="115CDA89">
+            <wp:extent cx="5731510" cy="821690"/>
+            <wp:effectExtent l="0" t="0" r="2540" b="0"/>
+            <wp:docPr id="1631028633" name="Picture 1" descr="A screen shot of a computer&#10;&#10;Description automatically generated"/>
+            <wp:cNvGraphicFramePr>
+              <a:graphicFrameLocks xmlns:a="http://schemas.openxmlformats.org/drawingml/2006/main" noChangeAspect="1"/>
+            </wp:cNvGraphicFramePr>
+            <a:graphic xmlns:a="http://schemas.openxmlformats.org/drawingml/2006/main">
+              <a:graphicData uri="http://schemas.openxmlformats.org/drawingml/2006/picture">
+                <pic:pic xmlns:pic="http://schemas.openxmlformats.org/drawingml/2006/picture">
+                  <pic:nvPicPr>
+                    <pic:cNvPr id="1631028633" name="Picture 1" descr="A screen shot of a computer&#10;&#10;Description automatically generated"/>
+                    <pic:cNvPicPr/>
+                  </pic:nvPicPr>
+                  <pic:blipFill>
+                    <a:blip r:embed="rId39"/>
+                    <a:stretch>
+                      <a:fillRect/>
+                    </a:stretch>
+                  </pic:blipFill>
+                  <pic:spPr>
+                    <a:xfrm>
+                      <a:off x="0" y="0"/>
+                      <a:ext cx="5731510" cy="821690"/>
+                    </a:xfrm>
+                    <a:prstGeom prst="rect">
+                      <a:avLst/>
+                    </a:prstGeom>
+                  </pic:spPr>
+                </pic:pic>
+              </a:graphicData>
+            </a:graphic>
+          </wp:inline>
+        </w:drawing>
+      </w:r>
+    </w:p>
+    <w:p>
+      <w:r>
+        <w:t xml:space="preserve">It takes a number, for example the x in our initialisation. It then checks if “-“ or “.” is inside of it and removes it for the check, as it triggers </w:t>
+      </w:r>
+      <w:proofErr w:type="spellStart"/>
+      <w:r>
+        <w:t>isnumeric</w:t>
+      </w:r>
+      <w:proofErr w:type="spellEnd"/>
+      <w:r>
+        <w:t xml:space="preserve">() to become false. Then we run a check to see that everything is a number and then accept it. </w:t>
+      </w:r>
+      <w:proofErr w:type="gramStart"/>
+      <w:r>
+        <w:t>Otherwise</w:t>
+      </w:r>
+      <w:proofErr w:type="gramEnd"/>
+      <w:r>
+        <w:t xml:space="preserve"> we deny it. </w:t>
+      </w:r>
+    </w:p>
+    <w:p>
+      <w:r>
+        <w:t xml:space="preserve">Using the following code to do a quick test on the function: </w:t>
+      </w:r>
+    </w:p>
+    <w:p>
+      <w:r>
+        <w:rPr>
+          <w:noProof/>
+        </w:rPr>
+        <w:drawing>
+          <wp:inline distT="0" distB="0" distL="0" distR="0" wp14:anchorId="3238720B" wp14:editId="3A7BD348">
+            <wp:extent cx="4153260" cy="800169"/>
+            <wp:effectExtent l="0" t="0" r="0" b="0"/>
+            <wp:docPr id="1355934202" name="Picture 1" descr="A black screen with colorful text&#10;&#10;Description automatically generated"/>
+            <wp:cNvGraphicFramePr>
+              <a:graphicFrameLocks xmlns:a="http://schemas.openxmlformats.org/drawingml/2006/main" noChangeAspect="1"/>
+            </wp:cNvGraphicFramePr>
+            <a:graphic xmlns:a="http://schemas.openxmlformats.org/drawingml/2006/main">
+              <a:graphicData uri="http://schemas.openxmlformats.org/drawingml/2006/picture">
+                <pic:pic xmlns:pic="http://schemas.openxmlformats.org/drawingml/2006/picture">
+                  <pic:nvPicPr>
+                    <pic:cNvPr id="1355934202" name="Picture 1" descr="A black screen with colorful text&#10;&#10;Description automatically generated"/>
+                    <pic:cNvPicPr/>
+                  </pic:nvPicPr>
+                  <pic:blipFill>
+                    <a:blip r:embed="rId40"/>
+                    <a:stretch>
+                      <a:fillRect/>
+                    </a:stretch>
+                  </pic:blipFill>
+                  <pic:spPr>
+                    <a:xfrm>
+                      <a:off x="0" y="0"/>
+                      <a:ext cx="4153260" cy="800169"/>
+                    </a:xfrm>
+                    <a:prstGeom prst="rect">
+                      <a:avLst/>
+                    </a:prstGeom>
+                  </pic:spPr>
+                </pic:pic>
+              </a:graphicData>
+            </a:graphic>
+          </wp:inline>
+        </w:drawing>
+      </w:r>
+    </w:p>
+    <w:p>
+      <w:r>
+        <w:t xml:space="preserve">Yields: </w:t>
+      </w:r>
+    </w:p>
+    <w:p>
+      <w:r>
+        <w:rPr>
+          <w:noProof/>
+        </w:rPr>
+        <w:drawing>
+          <wp:inline distT="0" distB="0" distL="0" distR="0" wp14:anchorId="3B654F57" wp14:editId="38A1A2CF">
+            <wp:extent cx="518205" cy="320068"/>
+            <wp:effectExtent l="0" t="0" r="0" b="3810"/>
+            <wp:docPr id="1507706146" name="Picture 1"/>
+            <wp:cNvGraphicFramePr>
+              <a:graphicFrameLocks xmlns:a="http://schemas.openxmlformats.org/drawingml/2006/main" noChangeAspect="1"/>
+            </wp:cNvGraphicFramePr>
+            <a:graphic xmlns:a="http://schemas.openxmlformats.org/drawingml/2006/main">
+              <a:graphicData uri="http://schemas.openxmlformats.org/drawingml/2006/picture">
+                <pic:pic xmlns:pic="http://schemas.openxmlformats.org/drawingml/2006/picture">
+                  <pic:nvPicPr>
+                    <pic:cNvPr id="1507706146" name=""/>
+                    <pic:cNvPicPr/>
+                  </pic:nvPicPr>
+                  <pic:blipFill>
+                    <a:blip r:embed="rId41"/>
+                    <a:stretch>
+                      <a:fillRect/>
+                    </a:stretch>
+                  </pic:blipFill>
+                  <pic:spPr>
+                    <a:xfrm>
+                      <a:off x="0" y="0"/>
+                      <a:ext cx="518205" cy="320068"/>
+                    </a:xfrm>
+                    <a:prstGeom prst="rect">
+                      <a:avLst/>
+                    </a:prstGeom>
+                  </pic:spPr>
+                </pic:pic>
+              </a:graphicData>
+            </a:graphic>
+          </wp:inline>
+        </w:drawing>
+      </w:r>
+    </w:p>
+    <w:p>
+      <w:proofErr w:type="gramStart"/>
+      <w:r>
+        <w:t>So</w:t>
+      </w:r>
+      <w:proofErr w:type="gramEnd"/>
+      <w:r>
+        <w:t xml:space="preserve"> we can tell that the code is working as intended. Now to implement this in the vector class. </w:t>
+      </w:r>
+    </w:p>
+    <w:p>
+      <w:r>
+        <w:rPr>
+          <w:noProof/>
+        </w:rPr>
+        <w:drawing>
+          <wp:inline distT="0" distB="0" distL="0" distR="0" wp14:anchorId="2BEFAFC0" wp14:editId="25361658">
+            <wp:extent cx="5731510" cy="1203325"/>
+            <wp:effectExtent l="0" t="0" r="2540" b="0"/>
+            <wp:docPr id="1235201896" name="Picture 1" descr="A screen shot of a computer&#10;&#10;Description automatically generated"/>
+            <wp:cNvGraphicFramePr>
+              <a:graphicFrameLocks xmlns:a="http://schemas.openxmlformats.org/drawingml/2006/main" noChangeAspect="1"/>
+            </wp:cNvGraphicFramePr>
+            <a:graphic xmlns:a="http://schemas.openxmlformats.org/drawingml/2006/main">
+              <a:graphicData uri="http://schemas.openxmlformats.org/drawingml/2006/picture">
+                <pic:pic xmlns:pic="http://schemas.openxmlformats.org/drawingml/2006/picture">
+                  <pic:nvPicPr>
+                    <pic:cNvPr id="1235201896" name="Picture 1" descr="A screen shot of a computer&#10;&#10;Description automatically generated"/>
+                    <pic:cNvPicPr/>
+                  </pic:nvPicPr>
+                  <pic:blipFill>
+                    <a:blip r:embed="rId42"/>
+                    <a:stretch>
+                      <a:fillRect/>
+                    </a:stretch>
+                  </pic:blipFill>
+                  <pic:spPr>
+                    <a:xfrm>
+                      <a:off x="0" y="0"/>
+                      <a:ext cx="5731510" cy="1203325"/>
+                    </a:xfrm>
+                    <a:prstGeom prst="rect">
+                      <a:avLst/>
+                    </a:prstGeom>
+                  </pic:spPr>
+                </pic:pic>
+              </a:graphicData>
+            </a:graphic>
+          </wp:inline>
+        </w:drawing>
+      </w:r>
+    </w:p>
+    <w:p>
+      <w:r>
+        <w:t xml:space="preserve">Running the testing code: </w:t>
+      </w:r>
+    </w:p>
+    <w:p>
+      <w:r>
+        <w:rPr>
+          <w:noProof/>
+        </w:rPr>
+        <w:drawing>
+          <wp:inline distT="0" distB="0" distL="0" distR="0" wp14:anchorId="2703ED49" wp14:editId="5CB2CFA7">
+            <wp:extent cx="4115157" cy="1120237"/>
+            <wp:effectExtent l="0" t="0" r="0" b="3810"/>
+            <wp:docPr id="886138113" name="Picture 1" descr="A screenshot of a computer program&#10;&#10;Description automatically generated"/>
+            <wp:cNvGraphicFramePr>
+              <a:graphicFrameLocks xmlns:a="http://schemas.openxmlformats.org/drawingml/2006/main" noChangeAspect="1"/>
+            </wp:cNvGraphicFramePr>
+            <a:graphic xmlns:a="http://schemas.openxmlformats.org/drawingml/2006/main">
+              <a:graphicData uri="http://schemas.openxmlformats.org/drawingml/2006/picture">
+                <pic:pic xmlns:pic="http://schemas.openxmlformats.org/drawingml/2006/picture">
+                  <pic:nvPicPr>
+                    <pic:cNvPr id="886138113" name="Picture 1" descr="A screenshot of a computer program&#10;&#10;Description automatically generated"/>
+                    <pic:cNvPicPr/>
+                  </pic:nvPicPr>
+                  <pic:blipFill>
+                    <a:blip r:embed="rId43"/>
+                    <a:stretch>
+                      <a:fillRect/>
+                    </a:stretch>
+                  </pic:blipFill>
+                  <pic:spPr>
+                    <a:xfrm>
+                      <a:off x="0" y="0"/>
+                      <a:ext cx="4115157" cy="1120237"/>
+                    </a:xfrm>
+                    <a:prstGeom prst="rect">
+                      <a:avLst/>
+                    </a:prstGeom>
+                  </pic:spPr>
+                </pic:pic>
+              </a:graphicData>
+            </a:graphic>
+          </wp:inline>
+        </w:drawing>
+      </w:r>
+    </w:p>
+    <w:p>
+      <w:r>
+        <w:t xml:space="preserve">Yields: </w:t>
+      </w:r>
+    </w:p>
+    <w:p>
+      <w:r>
+        <w:rPr>
+          <w:noProof/>
+        </w:rPr>
+        <w:drawing>
+          <wp:inline distT="0" distB="0" distL="0" distR="0" wp14:anchorId="52D5141B" wp14:editId="537132DD">
+            <wp:extent cx="419136" cy="335309"/>
+            <wp:effectExtent l="0" t="0" r="0" b="7620"/>
+            <wp:docPr id="634250454" name="Picture 1"/>
+            <wp:cNvGraphicFramePr>
+              <a:graphicFrameLocks xmlns:a="http://schemas.openxmlformats.org/drawingml/2006/main" noChangeAspect="1"/>
+            </wp:cNvGraphicFramePr>
+            <a:graphic xmlns:a="http://schemas.openxmlformats.org/drawingml/2006/main">
+              <a:graphicData uri="http://schemas.openxmlformats.org/drawingml/2006/picture">
+                <pic:pic xmlns:pic="http://schemas.openxmlformats.org/drawingml/2006/picture">
+                  <pic:nvPicPr>
+                    <pic:cNvPr id="634250454" name=""/>
+                    <pic:cNvPicPr/>
+                  </pic:nvPicPr>
+                  <pic:blipFill>
+                    <a:blip r:embed="rId44"/>
+                    <a:stretch>
+                      <a:fillRect/>
+                    </a:stretch>
+                  </pic:blipFill>
+                  <pic:spPr>
+                    <a:xfrm>
+                      <a:off x="0" y="0"/>
+                      <a:ext cx="419136" cy="335309"/>
+                    </a:xfrm>
+                    <a:prstGeom prst="rect">
+                      <a:avLst/>
+                    </a:prstGeom>
+                  </pic:spPr>
+                </pic:pic>
+              </a:graphicData>
+            </a:graphic>
+          </wp:inline>
+        </w:drawing>
+      </w:r>
+    </w:p>
+    <w:p>
+      <w:proofErr w:type="gramStart"/>
+      <w:r>
+        <w:t>So</w:t>
+      </w:r>
+      <w:proofErr w:type="gramEnd"/>
+      <w:r>
+        <w:t xml:space="preserve"> we know that the code is preventing us from using unintended characters. Now we just need to apply the check for the addition method. In the future when dealing with the user input I can reuse the </w:t>
+      </w:r>
+      <w:proofErr w:type="spellStart"/>
+      <w:r>
+        <w:t>check_position_valid</w:t>
+      </w:r>
+      <w:proofErr w:type="spellEnd"/>
+      <w:r>
+        <w:t xml:space="preserve"> function to check if the user input is accepted before setting it to prevent any errors, and to ask the user to enter again. </w:t>
+      </w:r>
+    </w:p>
+    <w:p>
+      <w:r>
+        <w:rPr>
+          <w:noProof/>
+        </w:rPr>
+        <w:lastRenderedPageBreak/>
+        <w:drawing>
+          <wp:inline distT="0" distB="0" distL="0" distR="0" wp14:anchorId="7CF73C2B" wp14:editId="096DCC3B">
+            <wp:extent cx="5731510" cy="910590"/>
+            <wp:effectExtent l="0" t="0" r="2540" b="3810"/>
+            <wp:docPr id="2065567596" name="Picture 1" descr="A screen shot of a computer&#10;&#10;Description automatically generated"/>
+            <wp:cNvGraphicFramePr>
+              <a:graphicFrameLocks xmlns:a="http://schemas.openxmlformats.org/drawingml/2006/main" noChangeAspect="1"/>
+            </wp:cNvGraphicFramePr>
+            <a:graphic xmlns:a="http://schemas.openxmlformats.org/drawingml/2006/main">
+              <a:graphicData uri="http://schemas.openxmlformats.org/drawingml/2006/picture">
+                <pic:pic xmlns:pic="http://schemas.openxmlformats.org/drawingml/2006/picture">
+                  <pic:nvPicPr>
+                    <pic:cNvPr id="2065567596" name="Picture 1" descr="A screen shot of a computer&#10;&#10;Description automatically generated"/>
+                    <pic:cNvPicPr/>
+                  </pic:nvPicPr>
+                  <pic:blipFill>
+                    <a:blip r:embed="rId45"/>
+                    <a:stretch>
+                      <a:fillRect/>
+                    </a:stretch>
+                  </pic:blipFill>
+                  <pic:spPr>
+                    <a:xfrm>
+                      <a:off x="0" y="0"/>
+                      <a:ext cx="5731510" cy="910590"/>
+                    </a:xfrm>
+                    <a:prstGeom prst="rect">
+                      <a:avLst/>
+                    </a:prstGeom>
+                  </pic:spPr>
+                </pic:pic>
+              </a:graphicData>
+            </a:graphic>
+          </wp:inline>
+        </w:drawing>
+      </w:r>
+    </w:p>
+    <w:p>
+      <w:r>
+        <w:t xml:space="preserve">If any of the components are invalid, then we void the entire operation. Returning None allows for the other parts of the application to function without crashing due to the error. </w:t>
+      </w:r>
+      <w:r>
+        <w:t>We have seen how adding works for normal numbers so I will omit testing for it again.</w:t>
+      </w:r>
+      <w:r>
+        <w:t xml:space="preserve"> </w:t>
+      </w:r>
+      <w:r>
+        <w:t xml:space="preserve">Now it is time to implement subtraction. Though I have explained that we are doing the second vector minus the first vector, I am going to </w:t>
+      </w:r>
+      <w:r>
+        <w:t xml:space="preserve">implement </w:t>
+      </w:r>
+      <w:proofErr w:type="spellStart"/>
+      <w:r>
+        <w:t>self minus</w:t>
+      </w:r>
+      <w:proofErr w:type="spellEnd"/>
+      <w:r>
+        <w:t xml:space="preserve"> the input. </w:t>
+      </w:r>
+      <w:proofErr w:type="gramStart"/>
+      <w:r>
+        <w:t>So</w:t>
+      </w:r>
+      <w:proofErr w:type="gramEnd"/>
+      <w:r>
+        <w:t xml:space="preserve"> we would have </w:t>
+      </w:r>
+      <w:proofErr w:type="spellStart"/>
+      <w:r>
+        <w:t>self.x</w:t>
+      </w:r>
+      <w:proofErr w:type="spellEnd"/>
+      <w:r>
+        <w:t xml:space="preserve"> – </w:t>
+      </w:r>
+      <w:proofErr w:type="spellStart"/>
+      <w:r>
+        <w:t>input.x</w:t>
+      </w:r>
+      <w:proofErr w:type="spellEnd"/>
+      <w:r>
+        <w:t xml:space="preserve">, etc. To get the same effect, we can just call the subtraction on the other vector, and this way it makes more sense. </w:t>
+      </w:r>
+      <w:r>
+        <w:t xml:space="preserve">This is required to find the unit vector and distance between two planets. </w:t>
+      </w:r>
+    </w:p>
+    <w:p/>
+    <w:p>
+      <w:r>
+        <w:t xml:space="preserve">Link(s) to success criteria: </w:t>
+      </w:r>
+    </w:p>
+    <w:p>
+      <w:pPr>
+        <w:pStyle w:val="ListParagraph"/>
+        <w:numPr>
+          <w:ilvl w:val="0"/>
+          <w:numId w:val="3"/>
+        </w:numPr>
+      </w:pPr>
+      <w:r>
+        <w:t xml:space="preserve">The </w:t>
+      </w:r>
+      <w:r>
+        <w:t>program shall be able to subtract two vectors.</w:t>
+      </w:r>
+    </w:p>
+    <w:p>
+      <w:pPr>
+        <w:pStyle w:val="ListParagraph"/>
+        <w:numPr>
+          <w:ilvl w:val="0"/>
+          <w:numId w:val="3"/>
+        </w:numPr>
+      </w:pPr>
+      <w:r>
+        <w:t>The program shall be able to find the distance between two vectors (uses subtraction)</w:t>
+      </w:r>
+    </w:p>
+    <w:p>
+      <w:r>
+        <w:rPr>
+          <w:noProof/>
+        </w:rPr>
+        <w:drawing>
+          <wp:inline distT="0" distB="0" distL="0" distR="0" wp14:anchorId="78CAF21A" wp14:editId="300AC680">
+            <wp:extent cx="5731510" cy="925195"/>
+            <wp:effectExtent l="0" t="0" r="2540" b="8255"/>
+            <wp:docPr id="918093514" name="Picture 1" descr="A screen shot of a computer&#10;&#10;Description automatically generated"/>
+            <wp:cNvGraphicFramePr>
+              <a:graphicFrameLocks xmlns:a="http://schemas.openxmlformats.org/drawingml/2006/main" noChangeAspect="1"/>
+            </wp:cNvGraphicFramePr>
+            <a:graphic xmlns:a="http://schemas.openxmlformats.org/drawingml/2006/main">
+              <a:graphicData uri="http://schemas.openxmlformats.org/drawingml/2006/picture">
+                <pic:pic xmlns:pic="http://schemas.openxmlformats.org/drawingml/2006/picture">
+                  <pic:nvPicPr>
+                    <pic:cNvPr id="918093514" name="Picture 1" descr="A screen shot of a computer&#10;&#10;Description automatically generated"/>
+                    <pic:cNvPicPr/>
+                  </pic:nvPicPr>
+                  <pic:blipFill>
+                    <a:blip r:embed="rId46"/>
+                    <a:stretch>
+                      <a:fillRect/>
+                    </a:stretch>
+                  </pic:blipFill>
+                  <pic:spPr>
+                    <a:xfrm>
+                      <a:off x="0" y="0"/>
+                      <a:ext cx="5731510" cy="925195"/>
+                    </a:xfrm>
+                    <a:prstGeom prst="rect">
+                      <a:avLst/>
+                    </a:prstGeom>
+                  </pic:spPr>
+                </pic:pic>
+              </a:graphicData>
+            </a:graphic>
+          </wp:inline>
+        </w:drawing>
+      </w:r>
+    </w:p>
+    <w:p>
+      <w:r>
+        <w:t>I have modified the check to loop over all of the components instead of one big OR statement to beautify the code</w:t>
+      </w:r>
+      <w:r>
+        <w:t xml:space="preserve"> for the addition method as well</w:t>
+      </w:r>
+      <w:r>
+        <w:t>. This takes the same structure as the addition method. I will conduct testing on it now</w:t>
+      </w:r>
+      <w:r>
+        <w:t xml:space="preserve"> using the following code</w:t>
+      </w:r>
+      <w:r>
+        <w:t>, and the results are below</w:t>
+      </w:r>
+      <w:r>
+        <w:t xml:space="preserve"> the code</w:t>
+      </w:r>
+      <w:r>
+        <w:t xml:space="preserve">: </w:t>
+      </w:r>
+    </w:p>
+    <w:p>
+      <w:r>
+        <w:rPr>
+          <w:noProof/>
+        </w:rPr>
+        <w:drawing>
+          <wp:inline distT="0" distB="0" distL="0" distR="0" wp14:anchorId="5D30ADB1" wp14:editId="2F8440C9">
+            <wp:extent cx="4092295" cy="1470787"/>
+            <wp:effectExtent l="0" t="0" r="3810" b="0"/>
+            <wp:docPr id="1331977268" name="Picture 1" descr="A screen shot of a computer code&#10;&#10;Description automatically generated"/>
+            <wp:cNvGraphicFramePr>
+              <a:graphicFrameLocks xmlns:a="http://schemas.openxmlformats.org/drawingml/2006/main" noChangeAspect="1"/>
+            </wp:cNvGraphicFramePr>
+            <a:graphic xmlns:a="http://schemas.openxmlformats.org/drawingml/2006/main">
+              <a:graphicData uri="http://schemas.openxmlformats.org/drawingml/2006/picture">
+                <pic:pic xmlns:pic="http://schemas.openxmlformats.org/drawingml/2006/picture">
+                  <pic:nvPicPr>
+                    <pic:cNvPr id="1331977268" name="Picture 1" descr="A screen shot of a computer code&#10;&#10;Description automatically generated"/>
+                    <pic:cNvPicPr/>
+                  </pic:nvPicPr>
+                  <pic:blipFill>
+                    <a:blip r:embed="rId47"/>
+                    <a:stretch>
+                      <a:fillRect/>
+                    </a:stretch>
+                  </pic:blipFill>
+                  <pic:spPr>
+                    <a:xfrm>
+                      <a:off x="0" y="0"/>
+                      <a:ext cx="4092295" cy="1470787"/>
+                    </a:xfrm>
+                    <a:prstGeom prst="rect">
+                      <a:avLst/>
+                    </a:prstGeom>
+                  </pic:spPr>
+                </pic:pic>
+              </a:graphicData>
+            </a:graphic>
+          </wp:inline>
+        </w:drawing>
+      </w:r>
+    </w:p>
+    <w:tbl>
+      <w:tblPr>
+        <w:tblStyle w:val="TableGrid"/>
+        <w:tblW w:w="0" w:type="auto"/>
+        <w:tblLook w:val="04A0" w:firstRow="1" w:lastRow="0" w:firstColumn="1" w:lastColumn="0" w:noHBand="0" w:noVBand="1"/>
+      </w:tblPr>
+      <w:tblGrid>
+        <w:gridCol w:w="2254"/>
+        <w:gridCol w:w="2254"/>
+        <w:gridCol w:w="2254"/>
+        <w:gridCol w:w="2254"/>
+      </w:tblGrid>
+      <w:tr>
+        <w:tc>
+          <w:tcPr>
+            <w:tcW w:w="2254" w:type="dxa"/>
+          </w:tcPr>
+          <w:p>
+            <w:r>
+              <w:t xml:space="preserve">Vector 1 </w:t>
+            </w:r>
+          </w:p>
+        </w:tc>
+        <w:tc>
+          <w:tcPr>
+            <w:tcW w:w="2254" w:type="dxa"/>
+          </w:tcPr>
+          <w:p>
+            <w:r>
+              <w:t xml:space="preserve">Vector 2 </w:t>
+            </w:r>
+          </w:p>
+        </w:tc>
+        <w:tc>
+          <w:tcPr>
+            <w:tcW w:w="2254" w:type="dxa"/>
+          </w:tcPr>
+          <w:p>
+            <w:r>
+              <w:t>Expected</w:t>
+            </w:r>
+          </w:p>
+        </w:tc>
+        <w:tc>
+          <w:tcPr>
+            <w:tcW w:w="2254" w:type="dxa"/>
+          </w:tcPr>
+          <w:p>
+            <w:r>
+              <w:t>Output</w:t>
+            </w:r>
+          </w:p>
+        </w:tc>
+      </w:tr>
+      <w:tr>
+        <w:tc>
+          <w:tcPr>
+            <w:tcW w:w="2254" w:type="dxa"/>
+          </w:tcPr>
+          <w:p>
+            <w:r>
+              <w:t>(10,50)</w:t>
+            </w:r>
+          </w:p>
+        </w:tc>
+        <w:tc>
+          <w:tcPr>
+            <w:tcW w:w="2254" w:type="dxa"/>
+          </w:tcPr>
+          <w:p>
+            <w:r>
+              <w:t>(5,2)</w:t>
+            </w:r>
+          </w:p>
+        </w:tc>
+        <w:tc>
+          <w:tcPr>
+            <w:tcW w:w="2254" w:type="dxa"/>
+          </w:tcPr>
+          <w:p>
+            <w:r>
+              <w:t>(5,48)</w:t>
+            </w:r>
+          </w:p>
+        </w:tc>
+        <w:tc>
+          <w:tcPr>
+            <w:tcW w:w="2254" w:type="dxa"/>
+          </w:tcPr>
+          <w:p>
+            <w:r>
+              <w:t>(5,48)</w:t>
+            </w:r>
+          </w:p>
+        </w:tc>
+      </w:tr>
+      <w:tr>
+        <w:tc>
+          <w:tcPr>
+            <w:tcW w:w="2254" w:type="dxa"/>
+          </w:tcPr>
+          <w:p>
+            <w:r>
+              <w:t>(5,2)</w:t>
+            </w:r>
+          </w:p>
+        </w:tc>
+        <w:tc>
+          <w:tcPr>
+            <w:tcW w:w="2254" w:type="dxa"/>
+          </w:tcPr>
+          <w:p>
+            <w:r>
+              <w:t>(10,7)</w:t>
+            </w:r>
+          </w:p>
+        </w:tc>
+        <w:tc>
+          <w:tcPr>
+            <w:tcW w:w="2254" w:type="dxa"/>
+          </w:tcPr>
+          <w:p>
+            <w:r>
+              <w:t>(-5,-5)</w:t>
+            </w:r>
+          </w:p>
+        </w:tc>
+        <w:tc>
+          <w:tcPr>
+            <w:tcW w:w="2254" w:type="dxa"/>
+          </w:tcPr>
+          <w:p>
+            <w:r>
+              <w:t>(-5,-5) (after bugfix)</w:t>
+            </w:r>
+          </w:p>
+        </w:tc>
+      </w:tr>
+      <w:tr>
+        <w:tc>
+          <w:tcPr>
+            <w:tcW w:w="2254" w:type="dxa"/>
+          </w:tcPr>
+          <w:p>
+            <w:r>
+              <w:t>(-19,69)</w:t>
+            </w:r>
+          </w:p>
+        </w:tc>
+        <w:tc>
+          <w:tcPr>
+            <w:tcW w:w="2254" w:type="dxa"/>
+          </w:tcPr>
+          <w:p>
+            <w:r>
+              <w:t>(10,8)</w:t>
+            </w:r>
+          </w:p>
+        </w:tc>
+        <w:tc>
+          <w:tcPr>
+            <w:tcW w:w="2254" w:type="dxa"/>
+          </w:tcPr>
+          <w:p>
+            <w:r>
+              <w:t>(-29,61)</w:t>
+            </w:r>
+          </w:p>
+        </w:tc>
+        <w:tc>
+          <w:tcPr>
+            <w:tcW w:w="2254" w:type="dxa"/>
+          </w:tcPr>
+          <w:p>
+            <w:r>
+              <w:t>(-29,61)</w:t>
+            </w:r>
+          </w:p>
+        </w:tc>
+      </w:tr>
+      <w:tr>
+        <w:tc>
+          <w:tcPr>
+            <w:tcW w:w="2254" w:type="dxa"/>
+          </w:tcPr>
+          <w:p>
+            <w:r>
+              <w:t>(9.7, 1.2)</w:t>
+            </w:r>
+          </w:p>
+        </w:tc>
+        <w:tc>
+          <w:tcPr>
+            <w:tcW w:w="2254" w:type="dxa"/>
+          </w:tcPr>
+          <w:p>
+            <w:r>
+              <w:t>(6.5, 0.5)</w:t>
+            </w:r>
+          </w:p>
+        </w:tc>
+        <w:tc>
+          <w:tcPr>
+            <w:tcW w:w="2254" w:type="dxa"/>
+          </w:tcPr>
+          <w:p>
+            <w:r>
+              <w:t>(3.2, 0.7)</w:t>
+            </w:r>
+          </w:p>
+        </w:tc>
+        <w:tc>
+          <w:tcPr>
+            <w:tcW w:w="2254" w:type="dxa"/>
+          </w:tcPr>
+          <w:p>
+            <w:r>
+              <w:t>(3.1999999, 0.7)</w:t>
+            </w:r>
+          </w:p>
+        </w:tc>
+      </w:tr>
+      <w:tr>
+        <w:tc>
+          <w:tcPr>
+            <w:tcW w:w="2254" w:type="dxa"/>
+          </w:tcPr>
+          <w:p>
+            <w:r>
+              <w:t>(“hello”, 5)</w:t>
+            </w:r>
+          </w:p>
+        </w:tc>
+        <w:tc>
+          <w:tcPr>
+            <w:tcW w:w="2254" w:type="dxa"/>
+          </w:tcPr>
+          <w:p>
+            <w:r>
+              <w:t>(2,3)</w:t>
+            </w:r>
+          </w:p>
+        </w:tc>
+        <w:tc>
+          <w:tcPr>
+            <w:tcW w:w="2254" w:type="dxa"/>
+          </w:tcPr>
+          <w:p>
+            <w:r>
+              <w:t>None</w:t>
+            </w:r>
+          </w:p>
+        </w:tc>
+        <w:tc>
+          <w:tcPr>
+            <w:tcW w:w="2254" w:type="dxa"/>
+          </w:tcPr>
+          <w:p>
+            <w:r>
+              <w:t>(</w:t>
+            </w:r>
+            <w:proofErr w:type="spellStart"/>
+            <w:r>
+              <w:t>None,None</w:t>
+            </w:r>
+            <w:proofErr w:type="spellEnd"/>
+            <w:r>
+              <w:t>) post fix</w:t>
+            </w:r>
+          </w:p>
+        </w:tc>
+      </w:tr>
+      <w:tr>
+        <w:tc>
+          <w:tcPr>
+            <w:tcW w:w="2254" w:type="dxa"/>
+          </w:tcPr>
+          <w:p>
+            <w:r>
+              <w:t>(True, False)</w:t>
+            </w:r>
+          </w:p>
+        </w:tc>
+        <w:tc>
+          <w:tcPr>
+            <w:tcW w:w="2254" w:type="dxa"/>
+          </w:tcPr>
+          <w:p>
+            <w:r>
+              <w:t>(False, True)</w:t>
+            </w:r>
+          </w:p>
+        </w:tc>
+        <w:tc>
+          <w:tcPr>
+            <w:tcW w:w="2254" w:type="dxa"/>
+          </w:tcPr>
+          <w:p>
+            <w:r>
+              <w:t>None</w:t>
+            </w:r>
+          </w:p>
+        </w:tc>
+        <w:tc>
+          <w:tcPr>
+            <w:tcW w:w="2254" w:type="dxa"/>
+          </w:tcPr>
+          <w:p>
+            <w:r>
+              <w:t>(None, None) post fix</w:t>
+            </w:r>
+          </w:p>
+        </w:tc>
+      </w:tr>
+    </w:tbl>
+    <w:p>
+      <w:r>
+        <w:br/>
+        <w:t xml:space="preserve">During testing I got a very unexpected bug from the vector class. When using the </w:t>
+      </w:r>
+      <w:r>
+        <w:t>third</w:t>
+      </w:r>
+      <w:r>
+        <w:t xml:space="preserve"> test case, it triggered an error saying that list has no property .</w:t>
+      </w:r>
+      <w:proofErr w:type="spellStart"/>
+      <w:r>
+        <w:t>isnumeric</w:t>
+      </w:r>
+      <w:proofErr w:type="spellEnd"/>
+      <w:r>
+        <w:t xml:space="preserve">() within </w:t>
+      </w:r>
+      <w:proofErr w:type="spellStart"/>
+      <w:r>
+        <w:t>check_position_valid</w:t>
+      </w:r>
+      <w:proofErr w:type="spellEnd"/>
+      <w:r>
+        <w:t xml:space="preserve">. I have successfully identified that it was due to me not joining the string back together causing this error in this line: </w:t>
+      </w:r>
+    </w:p>
+    <w:p>
+      <w:r>
+        <w:rPr>
+          <w:noProof/>
+        </w:rPr>
+        <w:lastRenderedPageBreak/>
+        <w:drawing>
+          <wp:inline distT="0" distB="0" distL="0" distR="0" wp14:anchorId="2B466C62" wp14:editId="47B8BBC6">
+            <wp:extent cx="2766300" cy="251482"/>
+            <wp:effectExtent l="0" t="0" r="0" b="0"/>
+            <wp:docPr id="790836854" name="Picture 1"/>
+            <wp:cNvGraphicFramePr>
+              <a:graphicFrameLocks xmlns:a="http://schemas.openxmlformats.org/drawingml/2006/main" noChangeAspect="1"/>
+            </wp:cNvGraphicFramePr>
+            <a:graphic xmlns:a="http://schemas.openxmlformats.org/drawingml/2006/main">
+              <a:graphicData uri="http://schemas.openxmlformats.org/drawingml/2006/picture">
+                <pic:pic xmlns:pic="http://schemas.openxmlformats.org/drawingml/2006/picture">
+                  <pic:nvPicPr>
+                    <pic:cNvPr id="790836854" name=""/>
+                    <pic:cNvPicPr/>
+                  </pic:nvPicPr>
+                  <pic:blipFill>
+                    <a:blip r:embed="rId48"/>
+                    <a:stretch>
+                      <a:fillRect/>
+                    </a:stretch>
+                  </pic:blipFill>
+                  <pic:spPr>
+                    <a:xfrm>
+                      <a:off x="0" y="0"/>
+                      <a:ext cx="2766300" cy="251482"/>
+                    </a:xfrm>
+                    <a:prstGeom prst="rect">
+                      <a:avLst/>
+                    </a:prstGeom>
+                  </pic:spPr>
+                </pic:pic>
+              </a:graphicData>
+            </a:graphic>
+          </wp:inline>
+        </w:drawing>
+      </w:r>
+    </w:p>
+    <w:p>
+      <w:r>
+        <w:t xml:space="preserve">I have replaced it with this line: </w:t>
+      </w:r>
+    </w:p>
+    <w:p>
+      <w:r>
+        <w:rPr>
+          <w:noProof/>
+        </w:rPr>
+        <w:drawing>
+          <wp:inline distT="0" distB="0" distL="0" distR="0" wp14:anchorId="7C9A5D78" wp14:editId="4900BBCE">
+            <wp:extent cx="3421677" cy="243861"/>
+            <wp:effectExtent l="0" t="0" r="7620" b="3810"/>
+            <wp:docPr id="2086422680" name="Picture 1"/>
+            <wp:cNvGraphicFramePr>
+              <a:graphicFrameLocks xmlns:a="http://schemas.openxmlformats.org/drawingml/2006/main" noChangeAspect="1"/>
+            </wp:cNvGraphicFramePr>
+            <a:graphic xmlns:a="http://schemas.openxmlformats.org/drawingml/2006/main">
+              <a:graphicData uri="http://schemas.openxmlformats.org/drawingml/2006/picture">
+                <pic:pic xmlns:pic="http://schemas.openxmlformats.org/drawingml/2006/picture">
+                  <pic:nvPicPr>
+                    <pic:cNvPr id="2086422680" name=""/>
+                    <pic:cNvPicPr/>
+                  </pic:nvPicPr>
+                  <pic:blipFill>
+                    <a:blip r:embed="rId49"/>
+                    <a:stretch>
+                      <a:fillRect/>
+                    </a:stretch>
+                  </pic:blipFill>
+                  <pic:spPr>
+                    <a:xfrm>
+                      <a:off x="0" y="0"/>
+                      <a:ext cx="3421677" cy="243861"/>
+                    </a:xfrm>
+                    <a:prstGeom prst="rect">
+                      <a:avLst/>
+                    </a:prstGeom>
+                  </pic:spPr>
+                </pic:pic>
+              </a:graphicData>
+            </a:graphic>
+          </wp:inline>
+        </w:drawing>
+      </w:r>
+    </w:p>
+    <w:p>
+      <w:r>
+        <w:t>Another bug I got was that the program could not check the vector_3.x because it is None</w:t>
+      </w:r>
+      <w:r>
+        <w:t xml:space="preserve"> for test case 5</w:t>
+      </w:r>
+      <w:r>
+        <w:t xml:space="preserve">, which is  expected. I need to have a way to handle the case where the vector is None. I will simply set the two attributes to None when returning the vector in the addition method and subtraction method. </w:t>
+      </w:r>
+    </w:p>
+    <w:p>
+      <w:r>
+        <w:rPr>
+          <w:noProof/>
+        </w:rPr>
+        <w:drawing>
+          <wp:inline distT="0" distB="0" distL="0" distR="0" wp14:anchorId="4BED602C" wp14:editId="62023E0C">
+            <wp:extent cx="5731510" cy="358140"/>
+            <wp:effectExtent l="0" t="0" r="2540" b="3810"/>
+            <wp:docPr id="1646876591" name="Picture 1"/>
+            <wp:cNvGraphicFramePr>
+              <a:graphicFrameLocks xmlns:a="http://schemas.openxmlformats.org/drawingml/2006/main" noChangeAspect="1"/>
+            </wp:cNvGraphicFramePr>
+            <a:graphic xmlns:a="http://schemas.openxmlformats.org/drawingml/2006/main">
+              <a:graphicData uri="http://schemas.openxmlformats.org/drawingml/2006/picture">
+                <pic:pic xmlns:pic="http://schemas.openxmlformats.org/drawingml/2006/picture">
+                  <pic:nvPicPr>
+                    <pic:cNvPr id="1646876591" name=""/>
+                    <pic:cNvPicPr/>
+                  </pic:nvPicPr>
+                  <pic:blipFill>
+                    <a:blip r:embed="rId50"/>
+                    <a:stretch>
+                      <a:fillRect/>
+                    </a:stretch>
+                  </pic:blipFill>
+                  <pic:spPr>
+                    <a:xfrm>
+                      <a:off x="0" y="0"/>
+                      <a:ext cx="5731510" cy="358140"/>
+                    </a:xfrm>
+                    <a:prstGeom prst="rect">
+                      <a:avLst/>
+                    </a:prstGeom>
+                  </pic:spPr>
+                </pic:pic>
+              </a:graphicData>
+            </a:graphic>
+          </wp:inline>
+        </w:drawing>
+      </w:r>
+    </w:p>
+    <w:p>
+      <w:r>
+        <w:t xml:space="preserve">This way, if I use the values of the vector that is not valid, it also invalidates any operation on the same vector. Test case 4 now yields (None, None) instead of giving an error. The same applies for the last test case. Now we have verified that addition and subtraction method work. </w:t>
+      </w:r>
+    </w:p>
+    <w:p/>
+    <w:p>
+      <w:r>
+        <w:t xml:space="preserve">Another very unexpected bug was test case 4 yielding 3.1999999999993 instead of 3.2. It is unclear how this </w:t>
+      </w:r>
+      <w:proofErr w:type="gramStart"/>
+      <w:r>
+        <w:t>is</w:t>
+      </w:r>
+      <w:proofErr w:type="gramEnd"/>
+      <w:r>
+        <w:t xml:space="preserve"> and I don’t know how to fix </w:t>
+      </w:r>
+      <w:commentRangeStart w:id="43"/>
+      <w:commentRangeStart w:id="44"/>
+      <w:r>
+        <w:t>it</w:t>
+      </w:r>
+      <w:commentRangeEnd w:id="43"/>
+      <w:r>
+        <w:rPr>
+          <w:rStyle w:val="CommentReference"/>
+        </w:rPr>
+        <w:commentReference w:id="43"/>
+      </w:r>
+      <w:commentRangeEnd w:id="44"/>
+      <w:r>
+        <w:rPr>
+          <w:rStyle w:val="CommentReference"/>
+        </w:rPr>
+        <w:commentReference w:id="44"/>
+      </w:r>
+      <w:r>
+        <w:t xml:space="preserve">. </w:t>
+      </w:r>
+      <w:r>
+        <w:t xml:space="preserve">When using a number with more decimal places it seems to be resolved. Using a new test case with vector 1 = (0.58482, </w:t>
+      </w:r>
+      <w:r>
+        <w:t>8.2593929</w:t>
+      </w:r>
+      <w:r>
+        <w:t>) and vector 2 = (</w:t>
+      </w:r>
+      <w:r>
+        <w:t>6.55592929, 0.559692</w:t>
+      </w:r>
+      <w:r>
+        <w:t>), it yields (</w:t>
+      </w:r>
+      <w:r>
+        <w:t>-5.97110929</w:t>
+      </w:r>
+      <w:r>
+        <w:t xml:space="preserve">, </w:t>
+      </w:r>
+      <w:r>
+        <w:t>7.6997009</w:t>
+      </w:r>
+      <w:r>
+        <w:t xml:space="preserve">) which is precise. For my program I might possibly require test case 4 to have more trailing zeroes to preserve the accuracy, but </w:t>
+      </w:r>
+      <w:r>
+        <w:t xml:space="preserve">this is unlikely to cause any </w:t>
+      </w:r>
+      <w:proofErr w:type="gramStart"/>
+      <w:r>
+        <w:t>issues</w:t>
+      </w:r>
+      <w:proofErr w:type="gramEnd"/>
+      <w:r>
+        <w:t xml:space="preserve"> so I leave it there. </w:t>
+      </w:r>
+    </w:p>
+    <w:p/>
+    <w:p>
+      <w:r>
+        <w:t xml:space="preserve">Time to implement </w:t>
+      </w:r>
+      <w:r>
+        <w:t xml:space="preserve">the </w:t>
+      </w:r>
+      <w:r>
+        <w:t>multipl</w:t>
+      </w:r>
+      <w:r>
+        <w:t>ication methods</w:t>
+      </w:r>
+      <w:r>
+        <w:t xml:space="preserve">. </w:t>
+      </w:r>
+      <w:r>
+        <w:t xml:space="preserve">(Note: I have modified </w:t>
+      </w:r>
+      <w:proofErr w:type="spellStart"/>
+      <w:r>
+        <w:t>check_position_valid</w:t>
+      </w:r>
+      <w:proofErr w:type="spellEnd"/>
+      <w:r>
+        <w:t xml:space="preserve"> and renamed it to </w:t>
+      </w:r>
+      <w:proofErr w:type="spellStart"/>
+      <w:r>
+        <w:t>isNum</w:t>
+      </w:r>
+      <w:proofErr w:type="spellEnd"/>
+      <w:r>
+        <w:t xml:space="preserve"> to make more sense) </w:t>
+      </w:r>
+    </w:p>
+    <w:p/>
+    <w:p>
+      <w:r>
+        <w:t xml:space="preserve">The multiply method requires splitting into two separate functions: a dot product function and a scalar multiply function. A dot product takes two vector input while a scalar multiply takes a vector and multiplies it with a scalar. The results are very </w:t>
+      </w:r>
+      <w:proofErr w:type="gramStart"/>
+      <w:r>
+        <w:t>different</w:t>
+      </w:r>
+      <w:proofErr w:type="gramEnd"/>
+      <w:r>
+        <w:t xml:space="preserve"> so I have decided to implement separate functions to make it easier to use in the future. I will first implement the dot product function. </w:t>
+      </w:r>
+    </w:p>
+    <w:p/>
+    <w:p>
+      <w:r>
+        <w:t xml:space="preserve">Link(s) to success criteria: </w:t>
+      </w:r>
+    </w:p>
+    <w:p>
+      <w:pPr>
+        <w:pStyle w:val="ListParagraph"/>
+        <w:numPr>
+          <w:ilvl w:val="0"/>
+          <w:numId w:val="3"/>
+        </w:numPr>
+      </w:pPr>
+      <w:r>
+        <w:t xml:space="preserve">The program shall be able to find the resultant force of planets. </w:t>
+      </w:r>
+    </w:p>
+    <w:p>
+      <w:pPr>
+        <w:pStyle w:val="ListParagraph"/>
+        <w:numPr>
+          <w:ilvl w:val="0"/>
+          <w:numId w:val="3"/>
+        </w:numPr>
+      </w:pPr>
+      <w:r>
+        <w:t xml:space="preserve">The program shall be able to plot the orbit of planets. </w:t>
+      </w:r>
+    </w:p>
+    <w:p>
+      <w:r>
+        <w:rPr>
+          <w:noProof/>
+        </w:rPr>
+        <w:drawing>
+          <wp:inline distT="0" distB="0" distL="0" distR="0" wp14:anchorId="14C32027" wp14:editId="21F7ACF1">
+            <wp:extent cx="5731510" cy="757555"/>
+            <wp:effectExtent l="0" t="0" r="2540" b="4445"/>
+            <wp:docPr id="1876883589" name="Picture 1" descr="A screen shot of a computer&#10;&#10;Description automatically generated"/>
+            <wp:cNvGraphicFramePr>
+              <a:graphicFrameLocks xmlns:a="http://schemas.openxmlformats.org/drawingml/2006/main" noChangeAspect="1"/>
+            </wp:cNvGraphicFramePr>
+            <a:graphic xmlns:a="http://schemas.openxmlformats.org/drawingml/2006/main">
+              <a:graphicData uri="http://schemas.openxmlformats.org/drawingml/2006/picture">
+                <pic:pic xmlns:pic="http://schemas.openxmlformats.org/drawingml/2006/picture">
+                  <pic:nvPicPr>
+                    <pic:cNvPr id="1876883589" name="Picture 1" descr="A screen shot of a computer&#10;&#10;Description automatically generated"/>
+                    <pic:cNvPicPr/>
+                  </pic:nvPicPr>
+                  <pic:blipFill>
+                    <a:blip r:embed="rId55"/>
+                    <a:stretch>
+                      <a:fillRect/>
+                    </a:stretch>
+                  </pic:blipFill>
+                  <pic:spPr>
+                    <a:xfrm>
+                      <a:off x="0" y="0"/>
+                      <a:ext cx="5731510" cy="757555"/>
+                    </a:xfrm>
+                    <a:prstGeom prst="rect">
+                      <a:avLst/>
+                    </a:prstGeom>
+                  </pic:spPr>
+                </pic:pic>
+              </a:graphicData>
+            </a:graphic>
+          </wp:inline>
+        </w:drawing>
+      </w:r>
+    </w:p>
+    <w:p>
+      <w:r>
+        <w:t xml:space="preserve">All the dot product function does is that it: </w:t>
+      </w:r>
+    </w:p>
+    <w:p>
+      <w:pPr>
+        <w:pStyle w:val="ListParagraph"/>
+        <w:numPr>
+          <w:ilvl w:val="0"/>
+          <w:numId w:val="3"/>
+        </w:numPr>
+      </w:pPr>
+      <w:r>
+        <w:t xml:space="preserve">Takes two vectors. </w:t>
+      </w:r>
+    </w:p>
+    <w:p>
+      <w:pPr>
+        <w:pStyle w:val="ListParagraph"/>
+        <w:numPr>
+          <w:ilvl w:val="0"/>
+          <w:numId w:val="3"/>
+        </w:numPr>
+      </w:pPr>
+      <w:r>
+        <w:t xml:space="preserve">Multiply each component together (e.g. vector1.x multiplies by vector2.x) </w:t>
+      </w:r>
+    </w:p>
+    <w:p>
+      <w:pPr>
+        <w:pStyle w:val="ListParagraph"/>
+        <w:numPr>
+          <w:ilvl w:val="0"/>
+          <w:numId w:val="3"/>
+        </w:numPr>
+      </w:pPr>
+      <w:r>
+        <w:t xml:space="preserve">Take the sum of all those products. </w:t>
+      </w:r>
+    </w:p>
+    <w:p>
+      <w:pPr>
+        <w:pStyle w:val="ListParagraph"/>
+        <w:numPr>
+          <w:ilvl w:val="0"/>
+          <w:numId w:val="3"/>
+        </w:numPr>
+      </w:pPr>
+      <w:r>
+        <w:lastRenderedPageBreak/>
+        <w:t xml:space="preserve">Return the sum. </w:t>
+      </w:r>
+    </w:p>
+    <w:p>
+      <w:r>
+        <w:t xml:space="preserve">Note that we are returning None instead of (None, None) in the case of an erroneous input because in normal use we expect the dot product to be a scalar. </w:t>
+      </w:r>
+    </w:p>
+    <w:p>
+      <w:r>
+        <w:t xml:space="preserve">Testing with the following code yields the outcome below it: </w:t>
+      </w:r>
+    </w:p>
+    <w:p>
+      <w:r>
+        <w:rPr>
+          <w:noProof/>
+        </w:rPr>
+        <w:drawing>
+          <wp:inline distT="0" distB="0" distL="0" distR="0" wp14:anchorId="1983218A" wp14:editId="56AA583D">
+            <wp:extent cx="2773920" cy="1356478"/>
+            <wp:effectExtent l="0" t="0" r="7620" b="0"/>
+            <wp:docPr id="1390957731" name="Picture 1" descr="A screenshot of a computer program&#10;&#10;Description automatically generated"/>
+            <wp:cNvGraphicFramePr>
+              <a:graphicFrameLocks xmlns:a="http://schemas.openxmlformats.org/drawingml/2006/main" noChangeAspect="1"/>
+            </wp:cNvGraphicFramePr>
+            <a:graphic xmlns:a="http://schemas.openxmlformats.org/drawingml/2006/main">
+              <a:graphicData uri="http://schemas.openxmlformats.org/drawingml/2006/picture">
+                <pic:pic xmlns:pic="http://schemas.openxmlformats.org/drawingml/2006/picture">
+                  <pic:nvPicPr>
+                    <pic:cNvPr id="1390957731" name="Picture 1" descr="A screenshot of a computer program&#10;&#10;Description automatically generated"/>
+                    <pic:cNvPicPr/>
+                  </pic:nvPicPr>
+                  <pic:blipFill>
+                    <a:blip r:embed="rId56"/>
+                    <a:stretch>
+                      <a:fillRect/>
+                    </a:stretch>
+                  </pic:blipFill>
+                  <pic:spPr>
+                    <a:xfrm>
+                      <a:off x="0" y="0"/>
+                      <a:ext cx="2773920" cy="1356478"/>
+                    </a:xfrm>
+                    <a:prstGeom prst="rect">
+                      <a:avLst/>
+                    </a:prstGeom>
+                  </pic:spPr>
+                </pic:pic>
+              </a:graphicData>
+            </a:graphic>
+          </wp:inline>
+        </w:drawing>
+      </w:r>
+    </w:p>
+    <w:tbl>
+      <w:tblPr>
+        <w:tblStyle w:val="TableGrid"/>
+        <w:tblW w:w="0" w:type="auto"/>
+        <w:tblLook w:val="04A0" w:firstRow="1" w:lastRow="0" w:firstColumn="1" w:lastColumn="0" w:noHBand="0" w:noVBand="1"/>
+      </w:tblPr>
+      <w:tblGrid>
+        <w:gridCol w:w="2254"/>
+        <w:gridCol w:w="2254"/>
+        <w:gridCol w:w="2254"/>
+        <w:gridCol w:w="2254"/>
+      </w:tblGrid>
+      <w:tr>
+        <w:tc>
+          <w:tcPr>
+            <w:tcW w:w="2254" w:type="dxa"/>
+          </w:tcPr>
+          <w:p>
+            <w:r>
+              <w:t xml:space="preserve">Vector 1 </w:t>
+            </w:r>
+          </w:p>
+        </w:tc>
+        <w:tc>
+          <w:tcPr>
+            <w:tcW w:w="2254" w:type="dxa"/>
+          </w:tcPr>
+          <w:p>
+            <w:r>
+              <w:t>Vector 2</w:t>
+            </w:r>
+          </w:p>
+        </w:tc>
+        <w:tc>
+          <w:tcPr>
+            <w:tcW w:w="2254" w:type="dxa"/>
+          </w:tcPr>
+          <w:p>
+            <w:r>
+              <w:t>Expected</w:t>
+            </w:r>
+          </w:p>
+        </w:tc>
+        <w:tc>
+          <w:tcPr>
+            <w:tcW w:w="2254" w:type="dxa"/>
+          </w:tcPr>
+          <w:p>
+            <w:r>
+              <w:t>Output</w:t>
+            </w:r>
+          </w:p>
+        </w:tc>
+      </w:tr>
+      <w:tr>
+        <w:tc>
+          <w:tcPr>
+            <w:tcW w:w="2254" w:type="dxa"/>
+          </w:tcPr>
+          <w:p>
+            <w:r>
+              <w:t>(3,4)</w:t>
+            </w:r>
+          </w:p>
+        </w:tc>
+        <w:tc>
+          <w:tcPr>
+            <w:tcW w:w="2254" w:type="dxa"/>
+          </w:tcPr>
+          <w:p>
+            <w:r>
+              <w:t>(5,6)</w:t>
+            </w:r>
+          </w:p>
+        </w:tc>
+        <w:tc>
+          <w:tcPr>
+            <w:tcW w:w="2254" w:type="dxa"/>
+          </w:tcPr>
+          <w:p>
+            <w:r>
+              <w:t>39</w:t>
+            </w:r>
+          </w:p>
+        </w:tc>
+        <w:tc>
+          <w:tcPr>
+            <w:tcW w:w="2254" w:type="dxa"/>
+          </w:tcPr>
+          <w:p>
+            <w:r>
+              <w:t>39</w:t>
+            </w:r>
+          </w:p>
+        </w:tc>
+      </w:tr>
+      <w:tr>
+        <w:tc>
+          <w:tcPr>
+            <w:tcW w:w="2254" w:type="dxa"/>
+          </w:tcPr>
+          <w:p>
+            <w:r>
+              <w:t>(-10,3)</w:t>
+            </w:r>
+          </w:p>
+        </w:tc>
+        <w:tc>
+          <w:tcPr>
+            <w:tcW w:w="2254" w:type="dxa"/>
+          </w:tcPr>
+          <w:p>
+            <w:r>
+              <w:t>(5,-9)</w:t>
+            </w:r>
+          </w:p>
+        </w:tc>
+        <w:tc>
+          <w:tcPr>
+            <w:tcW w:w="2254" w:type="dxa"/>
+          </w:tcPr>
+          <w:p>
+            <w:r>
+              <w:t>-77</w:t>
+            </w:r>
+          </w:p>
+        </w:tc>
+        <w:tc>
+          <w:tcPr>
+            <w:tcW w:w="2254" w:type="dxa"/>
+          </w:tcPr>
+          <w:p>
+            <w:r>
+              <w:t>-77</w:t>
+            </w:r>
+          </w:p>
+        </w:tc>
+      </w:tr>
+      <w:tr>
+        <w:tc>
+          <w:tcPr>
+            <w:tcW w:w="2254" w:type="dxa"/>
+          </w:tcPr>
+          <w:p>
+            <w:r>
+              <w:t xml:space="preserve">(0.58482, </w:t>
+            </w:r>
+            <w:r>
+              <w:t>8.2593929</w:t>
+            </w:r>
+            <w:r>
+              <w:t>)</w:t>
+            </w:r>
+          </w:p>
+        </w:tc>
+        <w:tc>
+          <w:tcPr>
+            <w:tcW w:w="2254" w:type="dxa"/>
+          </w:tcPr>
+          <w:p>
+            <w:r>
+              <w:t>(</w:t>
+            </w:r>
+            <w:r>
+              <w:t>6.55592929,</w:t>
+            </w:r>
+            <w:r>
+              <w:t xml:space="preserve"> </w:t>
+            </w:r>
+            <w:r>
+              <w:t>0.559692</w:t>
+            </w:r>
+            <w:r>
+              <w:t>)</w:t>
+            </w:r>
+          </w:p>
+        </w:tc>
+        <w:tc>
+          <w:tcPr>
+            <w:tcW w:w="2254" w:type="dxa"/>
+          </w:tcPr>
+          <w:p>
+            <w:r>
+              <w:t>8.456754698</w:t>
+            </w:r>
+          </w:p>
+        </w:tc>
+        <w:tc>
+          <w:tcPr>
+            <w:tcW w:w="2254" w:type="dxa"/>
+          </w:tcPr>
+          <w:p>
+            <w:r>
+              <w:t>8.4567546983646</w:t>
+            </w:r>
+          </w:p>
+        </w:tc>
+      </w:tr>
+      <w:tr>
+        <w:tc>
+          <w:tcPr>
+            <w:tcW w:w="2254" w:type="dxa"/>
+          </w:tcPr>
+          <w:p>
+            <w:r>
+              <w:t>(“Hello”, “World”)</w:t>
+            </w:r>
+          </w:p>
+        </w:tc>
+        <w:tc>
+          <w:tcPr>
+            <w:tcW w:w="2254" w:type="dxa"/>
+          </w:tcPr>
+          <w:p>
+            <w:r>
+              <w:t>(“String”, “Input”)</w:t>
+            </w:r>
+          </w:p>
+        </w:tc>
+        <w:tc>
+          <w:tcPr>
+            <w:tcW w:w="2254" w:type="dxa"/>
+          </w:tcPr>
+          <w:p>
+            <w:r>
+              <w:t xml:space="preserve">None </w:t>
+            </w:r>
+          </w:p>
+        </w:tc>
+        <w:tc>
+          <w:tcPr>
+            <w:tcW w:w="2254" w:type="dxa"/>
+          </w:tcPr>
+          <w:p>
+            <w:r>
+              <w:t>None</w:t>
+            </w:r>
+          </w:p>
+        </w:tc>
+      </w:tr>
+      <w:tr>
+        <w:tc>
+          <w:tcPr>
+            <w:tcW w:w="2254" w:type="dxa"/>
+          </w:tcPr>
+          <w:p>
+            <w:r>
+              <w:t>(True, False)</w:t>
+            </w:r>
+          </w:p>
+        </w:tc>
+        <w:tc>
+          <w:tcPr>
+            <w:tcW w:w="2254" w:type="dxa"/>
+          </w:tcPr>
+          <w:p>
+            <w:r>
+              <w:t>(False, True)</w:t>
+            </w:r>
+          </w:p>
+        </w:tc>
+        <w:tc>
+          <w:tcPr>
+            <w:tcW w:w="2254" w:type="dxa"/>
+          </w:tcPr>
+          <w:p>
+            <w:r>
+              <w:t xml:space="preserve">None </w:t>
+            </w:r>
+          </w:p>
+        </w:tc>
+        <w:tc>
+          <w:tcPr>
+            <w:tcW w:w="2254" w:type="dxa"/>
+          </w:tcPr>
+          <w:p>
+            <w:r>
+              <w:t>None</w:t>
+            </w:r>
+          </w:p>
+        </w:tc>
+      </w:tr>
+    </w:tbl>
+    <w:p/>
+    <w:p>
+      <w:r>
+        <w:t xml:space="preserve">Test case 3 returns a number that is not the same as the expected output but that is possibly due to the inexactness of binary floating point. Plus, all the digits from the expected output match up, and the error is quite small, so it is acceptable. Moving on to multiplying with scalar. </w:t>
+      </w:r>
+    </w:p>
+    <w:p/>
+    <w:p>
+      <w:r>
+        <w:t xml:space="preserve">Link(s) to success criteria: </w:t>
+      </w:r>
+    </w:p>
+    <w:p>
+      <w:pPr>
+        <w:pStyle w:val="ListParagraph"/>
+        <w:numPr>
+          <w:ilvl w:val="0"/>
+          <w:numId w:val="3"/>
+        </w:numPr>
+      </w:pPr>
+      <w:r>
+        <w:t>The program shall be able to find the resultant force on a planet.</w:t>
+      </w:r>
+    </w:p>
+    <w:p>
+      <w:pPr>
+        <w:pStyle w:val="ListParagraph"/>
+        <w:numPr>
+          <w:ilvl w:val="0"/>
+          <w:numId w:val="3"/>
+        </w:numPr>
+      </w:pPr>
+      <w:r>
+        <w:t>The program shall be able to plot the orbit of planets.</w:t>
+      </w:r>
+    </w:p>
+    <w:p>
+      <w:r>
+        <w:drawing>
+          <wp:inline distT="0" distB="0" distL="0" distR="0" wp14:anchorId="7EF55B70" wp14:editId="35DBCC72">
+            <wp:extent cx="5731510" cy="871220"/>
+            <wp:effectExtent l="0" t="0" r="2540" b="5080"/>
+            <wp:docPr id="1354689639" name="Picture 1" descr="A screenshot of a computer&#10;&#10;Description automatically generated"/>
+            <wp:cNvGraphicFramePr>
+              <a:graphicFrameLocks xmlns:a="http://schemas.openxmlformats.org/drawingml/2006/main" noChangeAspect="1"/>
+            </wp:cNvGraphicFramePr>
+            <a:graphic xmlns:a="http://schemas.openxmlformats.org/drawingml/2006/main">
+              <a:graphicData uri="http://schemas.openxmlformats.org/drawingml/2006/picture">
+                <pic:pic xmlns:pic="http://schemas.openxmlformats.org/drawingml/2006/picture">
+                  <pic:nvPicPr>
+                    <pic:cNvPr id="1354689639" name="Picture 1" descr="A screenshot of a computer&#10;&#10;Description automatically generated"/>
+                    <pic:cNvPicPr/>
+                  </pic:nvPicPr>
+                  <pic:blipFill>
+                    <a:blip r:embed="rId57"/>
+                    <a:stretch>
+                      <a:fillRect/>
+                    </a:stretch>
+                  </pic:blipFill>
+                  <pic:spPr>
+                    <a:xfrm>
+                      <a:off x="0" y="0"/>
+                      <a:ext cx="5731510" cy="871220"/>
+                    </a:xfrm>
+                    <a:prstGeom prst="rect">
+                      <a:avLst/>
+                    </a:prstGeom>
+                  </pic:spPr>
+                </pic:pic>
+              </a:graphicData>
+            </a:graphic>
+          </wp:inline>
+        </w:drawing>
+      </w:r>
+    </w:p>
+    <w:p>
+      <w:r>
+        <w:t xml:space="preserve">All it does is that it: </w:t>
+      </w:r>
+    </w:p>
+    <w:p>
+      <w:pPr>
+        <w:pStyle w:val="ListParagraph"/>
+        <w:numPr>
+          <w:ilvl w:val="0"/>
+          <w:numId w:val="3"/>
+        </w:numPr>
+      </w:pPr>
+      <w:r>
+        <w:t xml:space="preserve">Takes a vector and scalar input. </w:t>
+      </w:r>
+    </w:p>
+    <w:p>
+      <w:pPr>
+        <w:pStyle w:val="ListParagraph"/>
+        <w:numPr>
+          <w:ilvl w:val="0"/>
+          <w:numId w:val="3"/>
+        </w:numPr>
+      </w:pPr>
+      <w:r>
+        <w:t xml:space="preserve">Multiplies the vector by the scalar. </w:t>
+      </w:r>
+    </w:p>
+    <w:p>
+      <w:pPr>
+        <w:pStyle w:val="ListParagraph"/>
+        <w:numPr>
+          <w:ilvl w:val="0"/>
+          <w:numId w:val="3"/>
+        </w:numPr>
+      </w:pPr>
+      <w:r>
+        <w:t xml:space="preserve">Returns the new vector without changing the old vector. </w:t>
+      </w:r>
+    </w:p>
+    <w:p>
+      <w:r>
+        <w:t xml:space="preserve">Testing with the following code yields the results below it: </w:t>
+      </w:r>
+    </w:p>
+    <w:p>
+      <w:r>
+        <w:drawing>
+          <wp:inline distT="0" distB="0" distL="0" distR="0" wp14:anchorId="672ADB86" wp14:editId="17E7CECE">
+            <wp:extent cx="2453853" cy="1135478"/>
+            <wp:effectExtent l="0" t="0" r="3810" b="7620"/>
+            <wp:docPr id="159475512" name="Picture 1" descr="A screen shot of a computer program&#10;&#10;Description automatically generated"/>
+            <wp:cNvGraphicFramePr>
+              <a:graphicFrameLocks xmlns:a="http://schemas.openxmlformats.org/drawingml/2006/main" noChangeAspect="1"/>
+            </wp:cNvGraphicFramePr>
+            <a:graphic xmlns:a="http://schemas.openxmlformats.org/drawingml/2006/main">
+              <a:graphicData uri="http://schemas.openxmlformats.org/drawingml/2006/picture">
+                <pic:pic xmlns:pic="http://schemas.openxmlformats.org/drawingml/2006/picture">
+                  <pic:nvPicPr>
+                    <pic:cNvPr id="159475512" name="Picture 1" descr="A screen shot of a computer program&#10;&#10;Description automatically generated"/>
+                    <pic:cNvPicPr/>
+                  </pic:nvPicPr>
+                  <pic:blipFill>
+                    <a:blip r:embed="rId58"/>
+                    <a:stretch>
+                      <a:fillRect/>
+                    </a:stretch>
+                  </pic:blipFill>
+                  <pic:spPr>
+                    <a:xfrm>
+                      <a:off x="0" y="0"/>
+                      <a:ext cx="2453853" cy="1135478"/>
+                    </a:xfrm>
+                    <a:prstGeom prst="rect">
+                      <a:avLst/>
+                    </a:prstGeom>
+                  </pic:spPr>
+                </pic:pic>
+              </a:graphicData>
+            </a:graphic>
+          </wp:inline>
+        </w:drawing>
+      </w:r>
+    </w:p>
+    <w:tbl>
+      <w:tblPr>
+        <w:tblStyle w:val="TableGrid"/>
+        <w:tblW w:w="0" w:type="auto"/>
+        <w:tblLook w:val="04A0" w:firstRow="1" w:lastRow="0" w:firstColumn="1" w:lastColumn="0" w:noHBand="0" w:noVBand="1"/>
+      </w:tblPr>
+      <w:tblGrid>
+        <w:gridCol w:w="2254"/>
+        <w:gridCol w:w="2254"/>
+        <w:gridCol w:w="2254"/>
+        <w:gridCol w:w="2254"/>
+      </w:tblGrid>
+      <w:tr>
+        <w:tc>
+          <w:tcPr>
+            <w:tcW w:w="2254" w:type="dxa"/>
+          </w:tcPr>
+          <w:p>
+            <w:r>
+              <w:lastRenderedPageBreak/>
+              <w:t xml:space="preserve">Vector 1 </w:t>
+            </w:r>
+          </w:p>
+        </w:tc>
+        <w:tc>
+          <w:tcPr>
+            <w:tcW w:w="2254" w:type="dxa"/>
+          </w:tcPr>
+          <w:p>
+            <w:r>
+              <w:t xml:space="preserve">Scalar input </w:t>
+            </w:r>
+          </w:p>
+        </w:tc>
+        <w:tc>
+          <w:tcPr>
+            <w:tcW w:w="2254" w:type="dxa"/>
+          </w:tcPr>
+          <w:p>
+            <w:r>
+              <w:t>Expected</w:t>
+            </w:r>
+          </w:p>
+        </w:tc>
+        <w:tc>
+          <w:tcPr>
+            <w:tcW w:w="2254" w:type="dxa"/>
+          </w:tcPr>
+          <w:p>
+            <w:r>
+              <w:t xml:space="preserve">Output </w:t>
+            </w:r>
+          </w:p>
+        </w:tc>
+      </w:tr>
+      <w:tr>
+        <w:tc>
+          <w:tcPr>
+            <w:tcW w:w="2254" w:type="dxa"/>
+          </w:tcPr>
+          <w:p/>
+        </w:tc>
+        <w:tc>
+          <w:tcPr>
+            <w:tcW w:w="2254" w:type="dxa"/>
+          </w:tcPr>
+          <w:p/>
+        </w:tc>
+        <w:tc>
+          <w:tcPr>
+            <w:tcW w:w="2254" w:type="dxa"/>
+          </w:tcPr>
+          <w:p/>
+        </w:tc>
+        <w:tc>
+          <w:tcPr>
+            <w:tcW w:w="2254" w:type="dxa"/>
+          </w:tcPr>
+          <w:p/>
+        </w:tc>
+      </w:tr>
+      <w:tr>
+        <w:tc>
+          <w:tcPr>
+            <w:tcW w:w="2254" w:type="dxa"/>
+          </w:tcPr>
+          <w:p/>
+        </w:tc>
+        <w:tc>
+          <w:tcPr>
+            <w:tcW w:w="2254" w:type="dxa"/>
+          </w:tcPr>
+          <w:p/>
+        </w:tc>
+        <w:tc>
+          <w:tcPr>
+            <w:tcW w:w="2254" w:type="dxa"/>
+          </w:tcPr>
+          <w:p/>
+        </w:tc>
+        <w:tc>
+          <w:tcPr>
+            <w:tcW w:w="2254" w:type="dxa"/>
+          </w:tcPr>
+          <w:p/>
+        </w:tc>
+      </w:tr>
+      <w:tr>
+        <w:tc>
+          <w:tcPr>
+            <w:tcW w:w="2254" w:type="dxa"/>
+          </w:tcPr>
+          <w:p/>
+        </w:tc>
+        <w:tc>
+          <w:tcPr>
+            <w:tcW w:w="2254" w:type="dxa"/>
+          </w:tcPr>
+          <w:p/>
+        </w:tc>
+        <w:tc>
+          <w:tcPr>
+            <w:tcW w:w="2254" w:type="dxa"/>
+          </w:tcPr>
+          <w:p/>
+        </w:tc>
+        <w:tc>
+          <w:tcPr>
+            <w:tcW w:w="2254" w:type="dxa"/>
+          </w:tcPr>
+          <w:p/>
+        </w:tc>
+      </w:tr>
+      <w:tr>
+        <w:tc>
+          <w:tcPr>
+            <w:tcW w:w="2254" w:type="dxa"/>
+          </w:tcPr>
+          <w:p/>
+        </w:tc>
+        <w:tc>
+          <w:tcPr>
+            <w:tcW w:w="2254" w:type="dxa"/>
+          </w:tcPr>
+          <w:p/>
+        </w:tc>
+        <w:tc>
+          <w:tcPr>
+            <w:tcW w:w="2254" w:type="dxa"/>
+          </w:tcPr>
+          <w:p/>
+        </w:tc>
+        <w:tc>
+          <w:tcPr>
+            <w:tcW w:w="2254" w:type="dxa"/>
+          </w:tcPr>
+          <w:p/>
+        </w:tc>
+      </w:tr>
+      <w:tr>
+        <w:tc>
+          <w:tcPr>
+            <w:tcW w:w="2254" w:type="dxa"/>
+          </w:tcPr>
+          <w:p/>
+        </w:tc>
+        <w:tc>
+          <w:tcPr>
+            <w:tcW w:w="2254" w:type="dxa"/>
+          </w:tcPr>
+          <w:p/>
+        </w:tc>
+        <w:tc>
+          <w:tcPr>
+            <w:tcW w:w="2254" w:type="dxa"/>
+          </w:tcPr>
+          <w:p/>
+        </w:tc>
+        <w:tc>
+          <w:tcPr>
+            <w:tcW w:w="2254" w:type="dxa"/>
+          </w:tcPr>
+          <w:p/>
+        </w:tc>
+      </w:tr>
+    </w:tbl>
+    <w:p/>
+    <w:p/>
+    <w:p/>
     <w:p/>
     <w:p/>
     <w:p/>
     <w:p/>
     <w:sectPr>
-      <w:headerReference w:type="default" r:id="rId37"/>
-      <w:footerReference w:type="default" r:id="rId38"/>
+      <w:headerReference w:type="default" r:id="rId59"/>
+      <w:footerReference w:type="default" r:id="rId60"/>
       <w:pgSz w:w="11906" w:h="16838"/>
       <w:pgMar w:top="1440" w:right="1440" w:bottom="1440" w:left="1440" w:header="708" w:footer="708" w:gutter="0"/>
       <w:cols w:space="708"/>
@@ -17903,6 +21146,72 @@
     </w:sectPr>
   </w:body>
 </w:document>
+</file>
+
+<file path=word/comments.xml><?xml version="1.0" encoding="utf-8"?>
+<w:comments xmlns:wpc="http://schemas.microsoft.com/office/word/2010/wordprocessingCanvas" xmlns:cx="http://schemas.microsoft.com/office/drawing/2014/chartex" xmlns:cx1="http://schemas.microsoft.com/office/drawing/2015/9/8/chartex" xmlns:cx2="http://schemas.microsoft.com/office/drawing/2015/10/21/chartex" xmlns:cx3="http://schemas.microsoft.com/office/drawing/2016/5/9/chartex" xmlns:cx4="http://schemas.microsoft.com/office/drawing/2016/5/10/chartex" xmlns:cx5="http://schemas.microsoft.com/office/drawing/2016/5/11/chartex" xmlns:cx6="http://schemas.microsoft.com/office/drawing/2016/5/12/chartex" xmlns:cx7="http://schemas.microsoft.com/office/drawing/2016/5/13/chartex" xmlns:cx8="http://schemas.microsoft.com/office/drawing/2016/5/14/chartex" xmlns:mc="http://schemas.openxmlformats.org/markup-compatibility/2006" xmlns:aink="http://schemas.microsoft.com/office/drawing/2016/ink" xmlns:am3d="http://schemas.microsoft.com/office/drawing/2017/model3d" xmlns:o="urn:schemas-microsoft-com:office:office" xmlns:oel="http://schemas.microsoft.com/office/2019/extlst" xmlns:r="http://schemas.openxmlformats.org/officeDocument/2006/relationships" xmlns:m="http://schemas.openxmlformats.org/officeDocument/2006/math" xmlns:v="urn:schemas-microsoft-com:vml" xmlns:wp14="http://schemas.microsoft.com/office/word/2010/wordprocessingDrawing" xmlns:wp="http://schemas.openxmlformats.org/drawingml/2006/wordprocessingDrawing" xmlns:w10="urn:schemas-microsoft-com:office:word" xmlns:w="http://schemas.openxmlformats.org/wordprocessingml/2006/main" xmlns:w14="http://schemas.microsoft.com/office/word/2010/wordml" xmlns:w15="http://schemas.microsoft.com/office/word/2012/wordml" xmlns:w16cex="http://schemas.microsoft.com/office/word/2018/wordml/cex" xmlns:w16cid="http://schemas.microsoft.com/office/word/2016/wordml/cid" xmlns:w16="http://schemas.microsoft.com/office/word/2018/wordml" xmlns:w16du="http://schemas.microsoft.com/office/word/2023/wordml/word16du" xmlns:w16sdtdh="http://schemas.microsoft.com/office/word/2020/wordml/sdtdatahash" xmlns:w16se="http://schemas.microsoft.com/office/word/2015/wordml/symex" xmlns:wpg="http://schemas.microsoft.com/office/word/2010/wordprocessingGroup" xmlns:wpi="http://schemas.microsoft.com/office/word/2010/wordprocessingInk" xmlns:wne="http://schemas.microsoft.com/office/word/2006/wordml" xmlns:wps="http://schemas.microsoft.com/office/word/2010/wordprocessingShape" mc:Ignorable="w14 w15 w16se w16cid w16 w16cex w16sdtdh w16du wp14">
+  <w:comment w:id="43" w:author="Ryan Chan" w:date="2024-04-17T09:26:00Z" w:initials="WC">
+    <w:p>
+      <w:pPr>
+        <w:pStyle w:val="CommentText"/>
+      </w:pPr>
+      <w:r>
+        <w:rPr>
+          <w:rStyle w:val="CommentReference"/>
+        </w:rPr>
+        <w:annotationRef/>
+      </w:r>
+      <w:r>
+        <w:t xml:space="preserve">Look into how to fix it. </w:t>
+      </w:r>
+      <w:r>
+        <w:br/>
+        <w:t xml:space="preserve">Python decimal object. </w:t>
+      </w:r>
+      <w:r>
+        <w:br/>
+        <w:t>Check if works</w:t>
+      </w:r>
+    </w:p>
+  </w:comment>
+  <w:comment w:id="44" w:author="Ryan Chan" w:date="2024-04-17T16:49:00Z" w:initials="WC">
+    <w:p>
+      <w:pPr>
+        <w:pStyle w:val="CommentText"/>
+      </w:pPr>
+      <w:r>
+        <w:rPr>
+          <w:rStyle w:val="CommentReference"/>
+        </w:rPr>
+        <w:annotationRef/>
+      </w:r>
+      <w:r>
+        <w:t>Precision is higher when more decimal places present</w:t>
+      </w:r>
+    </w:p>
+  </w:comment>
+</w:comments>
+</file>
+
+<file path=word/commentsExtended.xml><?xml version="1.0" encoding="utf-8"?>
+<w15:commentsEx xmlns:wpc="http://schemas.microsoft.com/office/word/2010/wordprocessingCanvas" xmlns:cx="http://schemas.microsoft.com/office/drawing/2014/chartex" xmlns:cx1="http://schemas.microsoft.com/office/drawing/2015/9/8/chartex" xmlns:cx2="http://schemas.microsoft.com/office/drawing/2015/10/21/chartex" xmlns:cx3="http://schemas.microsoft.com/office/drawing/2016/5/9/chartex" xmlns:cx4="http://schemas.microsoft.com/office/drawing/2016/5/10/chartex" xmlns:cx5="http://schemas.microsoft.com/office/drawing/2016/5/11/chartex" xmlns:cx6="http://schemas.microsoft.com/office/drawing/2016/5/12/chartex" xmlns:cx7="http://schemas.microsoft.com/office/drawing/2016/5/13/chartex" xmlns:cx8="http://schemas.microsoft.com/office/drawing/2016/5/14/chartex" xmlns:mc="http://schemas.openxmlformats.org/markup-compatibility/2006" xmlns:aink="http://schemas.microsoft.com/office/drawing/2016/ink" xmlns:am3d="http://schemas.microsoft.com/office/drawing/2017/model3d" xmlns:o="urn:schemas-microsoft-com:office:office" xmlns:oel="http://schemas.microsoft.com/office/2019/extlst" xmlns:r="http://schemas.openxmlformats.org/officeDocument/2006/relationships" xmlns:m="http://schemas.openxmlformats.org/officeDocument/2006/math" xmlns:v="urn:schemas-microsoft-com:vml" xmlns:wp14="http://schemas.microsoft.com/office/word/2010/wordprocessingDrawing" xmlns:wp="http://schemas.openxmlformats.org/drawingml/2006/wordprocessingDrawing" xmlns:w10="urn:schemas-microsoft-com:office:word" xmlns:w="http://schemas.openxmlformats.org/wordprocessingml/2006/main" xmlns:w14="http://schemas.microsoft.com/office/word/2010/wordml" xmlns:w15="http://schemas.microsoft.com/office/word/2012/wordml" xmlns:w16cex="http://schemas.microsoft.com/office/word/2018/wordml/cex" xmlns:w16cid="http://schemas.microsoft.com/office/word/2016/wordml/cid" xmlns:w16="http://schemas.microsoft.com/office/word/2018/wordml" xmlns:w16du="http://schemas.microsoft.com/office/word/2023/wordml/word16du" xmlns:w16sdtdh="http://schemas.microsoft.com/office/word/2020/wordml/sdtdatahash" xmlns:w16se="http://schemas.microsoft.com/office/word/2015/wordml/symex" xmlns:wpg="http://schemas.microsoft.com/office/word/2010/wordprocessingGroup" xmlns:wpi="http://schemas.microsoft.com/office/word/2010/wordprocessingInk" xmlns:wne="http://schemas.microsoft.com/office/word/2006/wordml" xmlns:wps="http://schemas.microsoft.com/office/word/2010/wordprocessingShape" mc:Ignorable="w14 w15 w16se w16cid w16 w16cex w16sdtdh w16du wp14">
+  <w15:commentEx w15:paraId="32B6BE58" w15:done="1"/>
+  <w15:commentEx w15:paraId="559C486E" w15:paraIdParent="32B6BE58" w15:done="1"/>
+</w15:commentsEx>
+</file>
+
+<file path=word/commentsExtensible.xml><?xml version="1.0" encoding="utf-8"?>
+<w16cex:commentsExtensible xmlns:wpc="http://schemas.microsoft.com/office/word/2010/wordprocessingCanvas" xmlns:cx="http://schemas.microsoft.com/office/drawing/2014/chartex" xmlns:cx1="http://schemas.microsoft.com/office/drawing/2015/9/8/chartex" xmlns:cx2="http://schemas.microsoft.com/office/drawing/2015/10/21/chartex" xmlns:cx3="http://schemas.microsoft.com/office/drawing/2016/5/9/chartex" xmlns:cx4="http://schemas.microsoft.com/office/drawing/2016/5/10/chartex" xmlns:cx5="http://schemas.microsoft.com/office/drawing/2016/5/11/chartex" xmlns:cx6="http://schemas.microsoft.com/office/drawing/2016/5/12/chartex" xmlns:cx7="http://schemas.microsoft.com/office/drawing/2016/5/13/chartex" xmlns:cx8="http://schemas.microsoft.com/office/drawing/2016/5/14/chartex" xmlns:cr="http://schemas.microsoft.com/office/comments/2020/reactions" xmlns:mc="http://schemas.openxmlformats.org/markup-compatibility/2006" xmlns:aink="http://schemas.microsoft.com/office/drawing/2016/ink" xmlns:am3d="http://schemas.microsoft.com/office/drawing/2017/model3d" xmlns:o="urn:schemas-microsoft-com:office:office" xmlns:oel="http://schemas.microsoft.com/office/2019/extlst" xmlns:r="http://schemas.openxmlformats.org/officeDocument/2006/relationships" xmlns:m="http://schemas.openxmlformats.org/officeDocument/2006/math" xmlns:v="urn:schemas-microsoft-com:vml" xmlns:wp14="http://schemas.microsoft.com/office/word/2010/wordprocessingDrawing" xmlns:wp="http://schemas.openxmlformats.org/drawingml/2006/wordprocessingDrawing" xmlns:w10="urn:schemas-microsoft-com:office:word" xmlns:w="http://schemas.openxmlformats.org/wordprocessingml/2006/main" xmlns:w14="http://schemas.microsoft.com/office/word/2010/wordml" xmlns:w15="http://schemas.microsoft.com/office/word/2012/wordml" xmlns:w16cex="http://schemas.microsoft.com/office/word/2018/wordml/cex" xmlns:w16cid="http://schemas.microsoft.com/office/word/2016/wordml/cid" xmlns:w16="http://schemas.microsoft.com/office/word/2018/wordml" xmlns:w16du="http://schemas.microsoft.com/office/word/2023/wordml/word16du" xmlns:w16sdtdh="http://schemas.microsoft.com/office/word/2020/wordml/sdtdatahash" xmlns:w16se="http://schemas.microsoft.com/office/word/2015/wordml/symex" xmlns:wpg="http://schemas.microsoft.com/office/word/2010/wordprocessingGroup" xmlns:wpi="http://schemas.microsoft.com/office/word/2010/wordprocessingInk" xmlns:wne="http://schemas.microsoft.com/office/word/2006/wordml" xmlns:wps="http://schemas.microsoft.com/office/word/2010/wordprocessingShape" mc:Ignorable="w14 w15 w16se w16cid w16 w16cex w16sdtdh cr w16du wp14">
+  <w16cex:commentExtensible w16cex:durableId="111FB3D0" w16cex:dateUtc="2024-04-17T08:26:00Z"/>
+  <w16cex:commentExtensible w16cex:durableId="681BF670" w16cex:dateUtc="2024-04-17T15:49:00Z"/>
+</w16cex:commentsExtensible>
+</file>
+
+<file path=word/commentsIds.xml><?xml version="1.0" encoding="utf-8"?>
+<w16cid:commentsIds xmlns:wpc="http://schemas.microsoft.com/office/word/2010/wordprocessingCanvas" xmlns:cx="http://schemas.microsoft.com/office/drawing/2014/chartex" xmlns:cx1="http://schemas.microsoft.com/office/drawing/2015/9/8/chartex" xmlns:cx2="http://schemas.microsoft.com/office/drawing/2015/10/21/chartex" xmlns:cx3="http://schemas.microsoft.com/office/drawing/2016/5/9/chartex" xmlns:cx4="http://schemas.microsoft.com/office/drawing/2016/5/10/chartex" xmlns:cx5="http://schemas.microsoft.com/office/drawing/2016/5/11/chartex" xmlns:cx6="http://schemas.microsoft.com/office/drawing/2016/5/12/chartex" xmlns:cx7="http://schemas.microsoft.com/office/drawing/2016/5/13/chartex" xmlns:cx8="http://schemas.microsoft.com/office/drawing/2016/5/14/chartex" xmlns:mc="http://schemas.openxmlformats.org/markup-compatibility/2006" xmlns:aink="http://schemas.microsoft.com/office/drawing/2016/ink" xmlns:am3d="http://schemas.microsoft.com/office/drawing/2017/model3d" xmlns:o="urn:schemas-microsoft-com:office:office" xmlns:oel="http://schemas.microsoft.com/office/2019/extlst" xmlns:r="http://schemas.openxmlformats.org/officeDocument/2006/relationships" xmlns:m="http://schemas.openxmlformats.org/officeDocument/2006/math" xmlns:v="urn:schemas-microsoft-com:vml" xmlns:wp14="http://schemas.microsoft.com/office/word/2010/wordprocessingDrawing" xmlns:wp="http://schemas.openxmlformats.org/drawingml/2006/wordprocessingDrawing" xmlns:w10="urn:schemas-microsoft-com:office:word" xmlns:w="http://schemas.openxmlformats.org/wordprocessingml/2006/main" xmlns:w14="http://schemas.microsoft.com/office/word/2010/wordml" xmlns:w15="http://schemas.microsoft.com/office/word/2012/wordml" xmlns:w16cex="http://schemas.microsoft.com/office/word/2018/wordml/cex" xmlns:w16cid="http://schemas.microsoft.com/office/word/2016/wordml/cid" xmlns:w16="http://schemas.microsoft.com/office/word/2018/wordml" xmlns:w16du="http://schemas.microsoft.com/office/word/2023/wordml/word16du" xmlns:w16sdtdh="http://schemas.microsoft.com/office/word/2020/wordml/sdtdatahash" xmlns:w16se="http://schemas.microsoft.com/office/word/2015/wordml/symex" xmlns:wpg="http://schemas.microsoft.com/office/word/2010/wordprocessingGroup" xmlns:wpi="http://schemas.microsoft.com/office/word/2010/wordprocessingInk" xmlns:wne="http://schemas.microsoft.com/office/word/2006/wordml" xmlns:wps="http://schemas.microsoft.com/office/word/2010/wordprocessingShape" mc:Ignorable="w14 w15 w16se w16cid w16 w16cex w16sdtdh w16du wp14">
+  <w16cid:commentId w16cid:paraId="32B6BE58" w16cid:durableId="111FB3D0"/>
+  <w16cid:commentId w16cid:paraId="559C486E" w16cid:durableId="681BF670"/>
+</w16cid:commentsIds>
 </file>
 
 <file path=word/endnotes.xml><?xml version="1.0" encoding="utf-8"?>
@@ -18889,6 +22198,14 @@
     <w:abstractNumId w:val="1"/>
   </w:num>
 </w:numbering>
+</file>
+
+<file path=word/people.xml><?xml version="1.0" encoding="utf-8"?>
+<w15:people xmlns:wpc="http://schemas.microsoft.com/office/word/2010/wordprocessingCanvas" xmlns:cx="http://schemas.microsoft.com/office/drawing/2014/chartex" xmlns:cx1="http://schemas.microsoft.com/office/drawing/2015/9/8/chartex" xmlns:cx2="http://schemas.microsoft.com/office/drawing/2015/10/21/chartex" xmlns:cx3="http://schemas.microsoft.com/office/drawing/2016/5/9/chartex" xmlns:cx4="http://schemas.microsoft.com/office/drawing/2016/5/10/chartex" xmlns:cx5="http://schemas.microsoft.com/office/drawing/2016/5/11/chartex" xmlns:cx6="http://schemas.microsoft.com/office/drawing/2016/5/12/chartex" xmlns:cx7="http://schemas.microsoft.com/office/drawing/2016/5/13/chartex" xmlns:cx8="http://schemas.microsoft.com/office/drawing/2016/5/14/chartex" xmlns:mc="http://schemas.openxmlformats.org/markup-compatibility/2006" xmlns:aink="http://schemas.microsoft.com/office/drawing/2016/ink" xmlns:am3d="http://schemas.microsoft.com/office/drawing/2017/model3d" xmlns:o="urn:schemas-microsoft-com:office:office" xmlns:oel="http://schemas.microsoft.com/office/2019/extlst" xmlns:r="http://schemas.openxmlformats.org/officeDocument/2006/relationships" xmlns:m="http://schemas.openxmlformats.org/officeDocument/2006/math" xmlns:v="urn:schemas-microsoft-com:vml" xmlns:wp14="http://schemas.microsoft.com/office/word/2010/wordprocessingDrawing" xmlns:wp="http://schemas.openxmlformats.org/drawingml/2006/wordprocessingDrawing" xmlns:w10="urn:schemas-microsoft-com:office:word" xmlns:w="http://schemas.openxmlformats.org/wordprocessingml/2006/main" xmlns:w14="http://schemas.microsoft.com/office/word/2010/wordml" xmlns:w15="http://schemas.microsoft.com/office/word/2012/wordml" xmlns:w16cex="http://schemas.microsoft.com/office/word/2018/wordml/cex" xmlns:w16cid="http://schemas.microsoft.com/office/word/2016/wordml/cid" xmlns:w16="http://schemas.microsoft.com/office/word/2018/wordml" xmlns:w16du="http://schemas.microsoft.com/office/word/2023/wordml/word16du" xmlns:w16sdtdh="http://schemas.microsoft.com/office/word/2020/wordml/sdtdatahash" xmlns:w16se="http://schemas.microsoft.com/office/word/2015/wordml/symex" xmlns:wpg="http://schemas.microsoft.com/office/word/2010/wordprocessingGroup" xmlns:wpi="http://schemas.microsoft.com/office/word/2010/wordprocessingInk" xmlns:wne="http://schemas.microsoft.com/office/word/2006/wordml" xmlns:wps="http://schemas.microsoft.com/office/word/2010/wordprocessingShape" mc:Ignorable="w14 w15 w16se w16cid w16 w16cex w16sdtdh w16du wp14">
+  <w15:person w15:author="Ryan Chan">
+    <w15:presenceInfo w15:providerId="AD" w15:userId="S::Chan_WaiHei@malverncollege.org.uk::7a7166fa-4af9-4960-9bae-50a00213f71d"/>
+  </w15:person>
+</w15:people>
 </file>
 
 <file path=word/styles.xml><?xml version="1.0" encoding="utf-8"?>
@@ -19497,7 +22814,6 @@
   <w:style w:type="character" w:default="1" w:styleId="DefaultParagraphFont">
     <w:name w:val="Default Paragraph Font"/>
     <w:uiPriority w:val="1"/>
-    <w:semiHidden/>
     <w:unhideWhenUsed/>
   </w:style>
   <w:style w:type="table" w:default="1" w:styleId="TableNormal">
@@ -19989,6 +23305,76 @@
       <w:ind w:left="440"/>
     </w:pPr>
   </w:style>
+  <w:style w:type="character" w:styleId="CommentReference">
+    <w:name w:val="annotation reference"/>
+    <w:basedOn w:val="DefaultParagraphFont"/>
+    <w:uiPriority w:val="99"/>
+    <w:semiHidden/>
+    <w:unhideWhenUsed/>
+    <w:rsid w:val="00C8163D"/>
+    <w:rPr>
+      <w:sz w:val="16"/>
+      <w:szCs w:val="16"/>
+    </w:rPr>
+  </w:style>
+  <w:style w:type="paragraph" w:styleId="CommentText">
+    <w:name w:val="annotation text"/>
+    <w:basedOn w:val="Normal"/>
+    <w:link w:val="CommentTextChar"/>
+    <w:uiPriority w:val="99"/>
+    <w:unhideWhenUsed/>
+    <w:rsid w:val="00C8163D"/>
+    <w:pPr>
+      <w:spacing w:line="240" w:lineRule="auto"/>
+    </w:pPr>
+    <w:rPr>
+      <w:sz w:val="20"/>
+      <w:szCs w:val="20"/>
+    </w:rPr>
+  </w:style>
+  <w:style w:type="character" w:customStyle="1" w:styleId="CommentTextChar">
+    <w:name w:val="Comment Text Char"/>
+    <w:basedOn w:val="DefaultParagraphFont"/>
+    <w:link w:val="CommentText"/>
+    <w:uiPriority w:val="99"/>
+    <w:rsid w:val="00C8163D"/>
+    <w:rPr>
+      <w:rFonts w:ascii="Times New Roman" w:hAnsi="Times New Roman"/>
+      <w:color w:val="000000" w:themeColor="text1"/>
+      <w:sz w:val="20"/>
+      <w:szCs w:val="20"/>
+    </w:rPr>
+  </w:style>
+  <w:style w:type="paragraph" w:styleId="CommentSubject">
+    <w:name w:val="annotation subject"/>
+    <w:basedOn w:val="CommentText"/>
+    <w:next w:val="CommentText"/>
+    <w:link w:val="CommentSubjectChar"/>
+    <w:uiPriority w:val="99"/>
+    <w:semiHidden/>
+    <w:unhideWhenUsed/>
+    <w:rsid w:val="00C8163D"/>
+    <w:rPr>
+      <w:b/>
+      <w:bCs/>
+    </w:rPr>
+  </w:style>
+  <w:style w:type="character" w:customStyle="1" w:styleId="CommentSubjectChar">
+    <w:name w:val="Comment Subject Char"/>
+    <w:basedOn w:val="CommentTextChar"/>
+    <w:link w:val="CommentSubject"/>
+    <w:uiPriority w:val="99"/>
+    <w:semiHidden/>
+    <w:rsid w:val="00C8163D"/>
+    <w:rPr>
+      <w:rFonts w:ascii="Times New Roman" w:hAnsi="Times New Roman"/>
+      <w:b/>
+      <w:bCs/>
+      <w:color w:val="000000" w:themeColor="text1"/>
+      <w:sz w:val="20"/>
+      <w:szCs w:val="20"/>
+    </w:rPr>
+  </w:style>
 </w:styles>
 </file>
 

</xml_diff>